<commit_message>
add modestadocivil e o resto dos dao, add algums cad e list e add menu principal
</commit_message>
<xml_diff>
--- a/Sistema de reserva de quartos de hotel.docx
+++ b/Sistema de reserva de quartos de hotel.docx
@@ -16823,6 +16823,720 @@
           <w:color w:val="EECC64"/>
           <w:sz w:val="20"/>
           <w:szCs w:val="20"/>
+        </w:rPr>
+        <w:t>;</w:t>
+      </w:r>
+    </w:p>
+    <w:p>
+      <w:pPr>
+        <w:shd w:val="clear" w:color="auto" w:fill="2F2F2F"/>
+        <w:spacing w:after="0" w:line="240" w:lineRule="auto"/>
+        <w:rPr>
+          <w:rFonts w:ascii="Consolas" w:eastAsia="Times New Roman" w:hAnsi="Consolas" w:cs="Times New Roman"/>
+          <w:color w:val="AAAAAA"/>
+          <w:sz w:val="20"/>
+          <w:szCs w:val="20"/>
+          <w:lang w:eastAsia="pt-BR"/>
+        </w:rPr>
+      </w:pPr>
+    </w:p>
+    <w:p>
+      <w:pPr>
+        <w:shd w:val="clear" w:color="auto" w:fill="2F2F2F"/>
+        <w:spacing w:after="0" w:line="240" w:lineRule="auto"/>
+        <w:rPr>
+          <w:rFonts w:ascii="Consolas" w:eastAsia="Times New Roman" w:hAnsi="Consolas" w:cs="Times New Roman"/>
+          <w:color w:val="AAAAAA"/>
+          <w:sz w:val="20"/>
+          <w:szCs w:val="20"/>
+          <w:lang w:eastAsia="pt-BR"/>
+        </w:rPr>
+      </w:pPr>
+      <w:r>
+        <w:rPr>
+          <w:rFonts w:ascii="Consolas" w:eastAsia="Times New Roman" w:hAnsi="Consolas" w:cs="Times New Roman"/>
+          <w:b/>
+          <w:bCs/>
+          <w:color w:val="739ECA"/>
+          <w:sz w:val="20"/>
+          <w:szCs w:val="20"/>
+          <w:lang w:eastAsia="pt-BR"/>
+        </w:rPr>
+        <w:t>ALTER</w:t>
+      </w:r>
+      <w:r>
+        <w:rPr>
+          <w:rFonts w:ascii="Consolas" w:eastAsia="Times New Roman" w:hAnsi="Consolas" w:cs="Times New Roman"/>
+          <w:color w:val="AAAAAA"/>
+          <w:sz w:val="20"/>
+          <w:szCs w:val="20"/>
+          <w:lang w:eastAsia="pt-BR"/>
+        </w:rPr>
+        <w:t xml:space="preserve"> </w:t>
+      </w:r>
+      <w:r>
+        <w:rPr>
+          <w:rFonts w:ascii="Consolas" w:eastAsia="Times New Roman" w:hAnsi="Consolas" w:cs="Times New Roman"/>
+          <w:b/>
+          <w:bCs/>
+          <w:color w:val="739ECA"/>
+          <w:sz w:val="20"/>
+          <w:szCs w:val="20"/>
+          <w:lang w:eastAsia="pt-BR"/>
+        </w:rPr>
+        <w:t>TABLE</w:t>
+      </w:r>
+      <w:r>
+        <w:rPr>
+          <w:rFonts w:ascii="Consolas" w:eastAsia="Times New Roman" w:hAnsi="Consolas" w:cs="Times New Roman"/>
+          <w:color w:val="AAAAAA"/>
+          <w:sz w:val="20"/>
+          <w:szCs w:val="20"/>
+          <w:lang w:eastAsia="pt-BR"/>
+        </w:rPr>
+        <w:t xml:space="preserve"> </w:t>
+      </w:r>
+      <w:proofErr w:type="spellStart"/>
+      <w:proofErr w:type="gramStart"/>
+      <w:r>
+        <w:rPr>
+          <w:rFonts w:ascii="Consolas" w:eastAsia="Times New Roman" w:hAnsi="Consolas" w:cs="Times New Roman"/>
+          <w:color w:val="9E9E9E"/>
+          <w:sz w:val="20"/>
+          <w:szCs w:val="20"/>
+          <w:lang w:eastAsia="pt-BR"/>
+        </w:rPr>
+        <w:t>reservadequartosleonardo</w:t>
+      </w:r>
+      <w:r>
+        <w:rPr>
+          <w:rFonts w:ascii="Consolas" w:eastAsia="Times New Roman" w:hAnsi="Consolas" w:cs="Times New Roman"/>
+          <w:color w:val="AAAAAA"/>
+          <w:sz w:val="20"/>
+          <w:szCs w:val="20"/>
+          <w:lang w:eastAsia="pt-BR"/>
+        </w:rPr>
+        <w:t>.</w:t>
+      </w:r>
+      <w:r>
+        <w:rPr>
+          <w:rFonts w:ascii="Consolas" w:eastAsia="Times New Roman" w:hAnsi="Consolas" w:cs="Times New Roman"/>
+          <w:color w:val="9E9E9E"/>
+          <w:sz w:val="20"/>
+          <w:szCs w:val="20"/>
+          <w:lang w:eastAsia="pt-BR"/>
+        </w:rPr>
+        <w:t>pessoa</w:t>
+      </w:r>
+      <w:proofErr w:type="spellEnd"/>
+      <w:proofErr w:type="gramEnd"/>
+      <w:r>
+        <w:rPr>
+          <w:rFonts w:ascii="Consolas" w:eastAsia="Times New Roman" w:hAnsi="Consolas" w:cs="Times New Roman"/>
+          <w:color w:val="AAAAAA"/>
+          <w:sz w:val="20"/>
+          <w:szCs w:val="20"/>
+          <w:lang w:eastAsia="pt-BR"/>
+        </w:rPr>
+        <w:t xml:space="preserve"> </w:t>
+      </w:r>
+      <w:r>
+        <w:rPr>
+          <w:rFonts w:ascii="Consolas" w:eastAsia="Times New Roman" w:hAnsi="Consolas" w:cs="Times New Roman"/>
+          <w:b/>
+          <w:bCs/>
+          <w:color w:val="739ECA"/>
+          <w:sz w:val="20"/>
+          <w:szCs w:val="20"/>
+          <w:lang w:eastAsia="pt-BR"/>
+        </w:rPr>
+        <w:t>CHANGE</w:t>
+      </w:r>
+      <w:r>
+        <w:rPr>
+          <w:rFonts w:ascii="Consolas" w:eastAsia="Times New Roman" w:hAnsi="Consolas" w:cs="Times New Roman"/>
+          <w:color w:val="AAAAAA"/>
+          <w:sz w:val="20"/>
+          <w:szCs w:val="20"/>
+          <w:lang w:eastAsia="pt-BR"/>
+        </w:rPr>
+        <w:t xml:space="preserve"> </w:t>
+      </w:r>
+      <w:proofErr w:type="spellStart"/>
+      <w:r>
+        <w:rPr>
+          <w:rFonts w:ascii="Consolas" w:eastAsia="Times New Roman" w:hAnsi="Consolas" w:cs="Times New Roman"/>
+          <w:color w:val="9E9E9E"/>
+          <w:sz w:val="20"/>
+          <w:szCs w:val="20"/>
+          <w:lang w:eastAsia="pt-BR"/>
+        </w:rPr>
+        <w:t>idEndereco</w:t>
+      </w:r>
+      <w:proofErr w:type="spellEnd"/>
+      <w:r>
+        <w:rPr>
+          <w:rFonts w:ascii="Consolas" w:eastAsia="Times New Roman" w:hAnsi="Consolas" w:cs="Times New Roman"/>
+          <w:color w:val="AAAAAA"/>
+          <w:sz w:val="20"/>
+          <w:szCs w:val="20"/>
+          <w:lang w:eastAsia="pt-BR"/>
+        </w:rPr>
+        <w:t xml:space="preserve"> </w:t>
+      </w:r>
+      <w:proofErr w:type="spellStart"/>
+      <w:r>
+        <w:rPr>
+          <w:rFonts w:ascii="Consolas" w:eastAsia="Times New Roman" w:hAnsi="Consolas" w:cs="Times New Roman"/>
+          <w:color w:val="9E9E9E"/>
+          <w:sz w:val="20"/>
+          <w:szCs w:val="20"/>
+          <w:lang w:eastAsia="pt-BR"/>
+        </w:rPr>
+        <w:t>id_endereco</w:t>
+      </w:r>
+      <w:proofErr w:type="spellEnd"/>
+      <w:r>
+        <w:rPr>
+          <w:rFonts w:ascii="Consolas" w:eastAsia="Times New Roman" w:hAnsi="Consolas" w:cs="Times New Roman"/>
+          <w:color w:val="AAAAAA"/>
+          <w:sz w:val="20"/>
+          <w:szCs w:val="20"/>
+          <w:lang w:eastAsia="pt-BR"/>
+        </w:rPr>
+        <w:t xml:space="preserve"> </w:t>
+      </w:r>
+      <w:proofErr w:type="spellStart"/>
+      <w:r>
+        <w:rPr>
+          <w:rFonts w:ascii="Consolas" w:eastAsia="Times New Roman" w:hAnsi="Consolas" w:cs="Times New Roman"/>
+          <w:b/>
+          <w:bCs/>
+          <w:color w:val="C1AA6C"/>
+          <w:sz w:val="20"/>
+          <w:szCs w:val="20"/>
+          <w:lang w:eastAsia="pt-BR"/>
+        </w:rPr>
+        <w:t>int</w:t>
+      </w:r>
+      <w:proofErr w:type="spellEnd"/>
+      <w:r>
+        <w:rPr>
+          <w:rFonts w:ascii="Consolas" w:eastAsia="Times New Roman" w:hAnsi="Consolas" w:cs="Times New Roman"/>
+          <w:color w:val="AAAAAA"/>
+          <w:sz w:val="20"/>
+          <w:szCs w:val="20"/>
+          <w:lang w:eastAsia="pt-BR"/>
+        </w:rPr>
+        <w:t xml:space="preserve"> </w:t>
+      </w:r>
+      <w:r>
+        <w:rPr>
+          <w:rFonts w:ascii="Consolas" w:eastAsia="Times New Roman" w:hAnsi="Consolas" w:cs="Times New Roman"/>
+          <w:b/>
+          <w:bCs/>
+          <w:color w:val="739ECA"/>
+          <w:sz w:val="20"/>
+          <w:szCs w:val="20"/>
+          <w:lang w:eastAsia="pt-BR"/>
+        </w:rPr>
+        <w:t>NOT</w:t>
+      </w:r>
+      <w:r>
+        <w:rPr>
+          <w:rFonts w:ascii="Consolas" w:eastAsia="Times New Roman" w:hAnsi="Consolas" w:cs="Times New Roman"/>
+          <w:color w:val="AAAAAA"/>
+          <w:sz w:val="20"/>
+          <w:szCs w:val="20"/>
+          <w:lang w:eastAsia="pt-BR"/>
+        </w:rPr>
+        <w:t xml:space="preserve"> </w:t>
+      </w:r>
+      <w:r>
+        <w:rPr>
+          <w:rFonts w:ascii="Consolas" w:eastAsia="Times New Roman" w:hAnsi="Consolas" w:cs="Times New Roman"/>
+          <w:b/>
+          <w:bCs/>
+          <w:color w:val="739ECA"/>
+          <w:sz w:val="20"/>
+          <w:szCs w:val="20"/>
+          <w:lang w:eastAsia="pt-BR"/>
+        </w:rPr>
+        <w:t>NULL</w:t>
+      </w:r>
+      <w:r>
+        <w:rPr>
+          <w:rFonts w:ascii="Consolas" w:eastAsia="Times New Roman" w:hAnsi="Consolas" w:cs="Times New Roman"/>
+          <w:color w:val="EECC64"/>
+          <w:sz w:val="20"/>
+          <w:szCs w:val="20"/>
+          <w:lang w:eastAsia="pt-BR"/>
+        </w:rPr>
+        <w:t>;</w:t>
+      </w:r>
+    </w:p>
+    <w:p>
+      <w:pPr>
+        <w:shd w:val="clear" w:color="auto" w:fill="2F2F2F"/>
+        <w:spacing w:after="0" w:line="240" w:lineRule="auto"/>
+        <w:rPr>
+          <w:rFonts w:ascii="Consolas" w:eastAsia="Times New Roman" w:hAnsi="Consolas" w:cs="Times New Roman"/>
+          <w:color w:val="AAAAAA"/>
+          <w:sz w:val="20"/>
+          <w:szCs w:val="20"/>
+          <w:lang w:eastAsia="pt-BR"/>
+        </w:rPr>
+      </w:pPr>
+      <w:r>
+        <w:rPr>
+          <w:rFonts w:ascii="Consolas" w:eastAsia="Times New Roman" w:hAnsi="Consolas" w:cs="Times New Roman"/>
+          <w:b/>
+          <w:bCs/>
+          <w:color w:val="739ECA"/>
+          <w:sz w:val="20"/>
+          <w:szCs w:val="20"/>
+          <w:lang w:eastAsia="pt-BR"/>
+        </w:rPr>
+        <w:t>ALTER</w:t>
+      </w:r>
+      <w:r>
+        <w:rPr>
+          <w:rFonts w:ascii="Consolas" w:eastAsia="Times New Roman" w:hAnsi="Consolas" w:cs="Times New Roman"/>
+          <w:color w:val="AAAAAA"/>
+          <w:sz w:val="20"/>
+          <w:szCs w:val="20"/>
+          <w:lang w:eastAsia="pt-BR"/>
+        </w:rPr>
+        <w:t xml:space="preserve"> </w:t>
+      </w:r>
+      <w:r>
+        <w:rPr>
+          <w:rFonts w:ascii="Consolas" w:eastAsia="Times New Roman" w:hAnsi="Consolas" w:cs="Times New Roman"/>
+          <w:b/>
+          <w:bCs/>
+          <w:color w:val="739ECA"/>
+          <w:sz w:val="20"/>
+          <w:szCs w:val="20"/>
+          <w:lang w:eastAsia="pt-BR"/>
+        </w:rPr>
+        <w:t>TABLE</w:t>
+      </w:r>
+      <w:r>
+        <w:rPr>
+          <w:rFonts w:ascii="Consolas" w:eastAsia="Times New Roman" w:hAnsi="Consolas" w:cs="Times New Roman"/>
+          <w:color w:val="AAAAAA"/>
+          <w:sz w:val="20"/>
+          <w:szCs w:val="20"/>
+          <w:lang w:eastAsia="pt-BR"/>
+        </w:rPr>
+        <w:t xml:space="preserve"> </w:t>
+      </w:r>
+      <w:proofErr w:type="spellStart"/>
+      <w:proofErr w:type="gramStart"/>
+      <w:r>
+        <w:rPr>
+          <w:rFonts w:ascii="Consolas" w:eastAsia="Times New Roman" w:hAnsi="Consolas" w:cs="Times New Roman"/>
+          <w:color w:val="9E9E9E"/>
+          <w:sz w:val="20"/>
+          <w:szCs w:val="20"/>
+          <w:lang w:eastAsia="pt-BR"/>
+        </w:rPr>
+        <w:t>reservadequartosleonardo</w:t>
+      </w:r>
+      <w:r>
+        <w:rPr>
+          <w:rFonts w:ascii="Consolas" w:eastAsia="Times New Roman" w:hAnsi="Consolas" w:cs="Times New Roman"/>
+          <w:color w:val="AAAAAA"/>
+          <w:sz w:val="20"/>
+          <w:szCs w:val="20"/>
+          <w:lang w:eastAsia="pt-BR"/>
+        </w:rPr>
+        <w:t>.</w:t>
+      </w:r>
+      <w:r>
+        <w:rPr>
+          <w:rFonts w:ascii="Consolas" w:eastAsia="Times New Roman" w:hAnsi="Consolas" w:cs="Times New Roman"/>
+          <w:color w:val="9E9E9E"/>
+          <w:sz w:val="20"/>
+          <w:szCs w:val="20"/>
+          <w:lang w:eastAsia="pt-BR"/>
+        </w:rPr>
+        <w:t>pessoa</w:t>
+      </w:r>
+      <w:proofErr w:type="spellEnd"/>
+      <w:proofErr w:type="gramEnd"/>
+      <w:r>
+        <w:rPr>
+          <w:rFonts w:ascii="Consolas" w:eastAsia="Times New Roman" w:hAnsi="Consolas" w:cs="Times New Roman"/>
+          <w:color w:val="AAAAAA"/>
+          <w:sz w:val="20"/>
+          <w:szCs w:val="20"/>
+          <w:lang w:eastAsia="pt-BR"/>
+        </w:rPr>
+        <w:t xml:space="preserve"> </w:t>
+      </w:r>
+      <w:r>
+        <w:rPr>
+          <w:rFonts w:ascii="Consolas" w:eastAsia="Times New Roman" w:hAnsi="Consolas" w:cs="Times New Roman"/>
+          <w:b/>
+          <w:bCs/>
+          <w:color w:val="739ECA"/>
+          <w:sz w:val="20"/>
+          <w:szCs w:val="20"/>
+          <w:lang w:eastAsia="pt-BR"/>
+        </w:rPr>
+        <w:t>CHANGE</w:t>
+      </w:r>
+      <w:r>
+        <w:rPr>
+          <w:rFonts w:ascii="Consolas" w:eastAsia="Times New Roman" w:hAnsi="Consolas" w:cs="Times New Roman"/>
+          <w:color w:val="AAAAAA"/>
+          <w:sz w:val="20"/>
+          <w:szCs w:val="20"/>
+          <w:lang w:eastAsia="pt-BR"/>
+        </w:rPr>
+        <w:t xml:space="preserve"> </w:t>
+      </w:r>
+      <w:proofErr w:type="spellStart"/>
+      <w:r>
+        <w:rPr>
+          <w:rFonts w:ascii="Consolas" w:eastAsia="Times New Roman" w:hAnsi="Consolas" w:cs="Times New Roman"/>
+          <w:color w:val="9E9E9E"/>
+          <w:sz w:val="20"/>
+          <w:szCs w:val="20"/>
+          <w:lang w:eastAsia="pt-BR"/>
+        </w:rPr>
+        <w:t>estadoCivil</w:t>
+      </w:r>
+      <w:proofErr w:type="spellEnd"/>
+      <w:r>
+        <w:rPr>
+          <w:rFonts w:ascii="Consolas" w:eastAsia="Times New Roman" w:hAnsi="Consolas" w:cs="Times New Roman"/>
+          <w:color w:val="AAAAAA"/>
+          <w:sz w:val="20"/>
+          <w:szCs w:val="20"/>
+          <w:lang w:eastAsia="pt-BR"/>
+        </w:rPr>
+        <w:t xml:space="preserve"> </w:t>
+      </w:r>
+      <w:proofErr w:type="spellStart"/>
+      <w:r>
+        <w:rPr>
+          <w:rFonts w:ascii="Consolas" w:eastAsia="Times New Roman" w:hAnsi="Consolas" w:cs="Times New Roman"/>
+          <w:color w:val="9E9E9E"/>
+          <w:sz w:val="20"/>
+          <w:szCs w:val="20"/>
+          <w:lang w:eastAsia="pt-BR"/>
+        </w:rPr>
+        <w:t>id_estado_civil</w:t>
+      </w:r>
+      <w:proofErr w:type="spellEnd"/>
+      <w:r>
+        <w:rPr>
+          <w:rFonts w:ascii="Consolas" w:eastAsia="Times New Roman" w:hAnsi="Consolas" w:cs="Times New Roman"/>
+          <w:color w:val="AAAAAA"/>
+          <w:sz w:val="20"/>
+          <w:szCs w:val="20"/>
+          <w:lang w:eastAsia="pt-BR"/>
+        </w:rPr>
+        <w:t xml:space="preserve"> </w:t>
+      </w:r>
+      <w:r>
+        <w:rPr>
+          <w:rFonts w:ascii="Consolas" w:eastAsia="Times New Roman" w:hAnsi="Consolas" w:cs="Times New Roman"/>
+          <w:b/>
+          <w:bCs/>
+          <w:color w:val="C1AA6C"/>
+          <w:sz w:val="20"/>
+          <w:szCs w:val="20"/>
+          <w:lang w:eastAsia="pt-BR"/>
+        </w:rPr>
+        <w:t>INT</w:t>
+      </w:r>
+      <w:r>
+        <w:rPr>
+          <w:rFonts w:ascii="Consolas" w:eastAsia="Times New Roman" w:hAnsi="Consolas" w:cs="Times New Roman"/>
+          <w:color w:val="AAAAAA"/>
+          <w:sz w:val="20"/>
+          <w:szCs w:val="20"/>
+          <w:lang w:eastAsia="pt-BR"/>
+        </w:rPr>
+        <w:t xml:space="preserve"> </w:t>
+      </w:r>
+      <w:r>
+        <w:rPr>
+          <w:rFonts w:ascii="Consolas" w:eastAsia="Times New Roman" w:hAnsi="Consolas" w:cs="Times New Roman"/>
+          <w:b/>
+          <w:bCs/>
+          <w:color w:val="739ECA"/>
+          <w:sz w:val="20"/>
+          <w:szCs w:val="20"/>
+          <w:lang w:eastAsia="pt-BR"/>
+        </w:rPr>
+        <w:t>NOT</w:t>
+      </w:r>
+      <w:r>
+        <w:rPr>
+          <w:rFonts w:ascii="Consolas" w:eastAsia="Times New Roman" w:hAnsi="Consolas" w:cs="Times New Roman"/>
+          <w:color w:val="AAAAAA"/>
+          <w:sz w:val="20"/>
+          <w:szCs w:val="20"/>
+          <w:lang w:eastAsia="pt-BR"/>
+        </w:rPr>
+        <w:t xml:space="preserve"> </w:t>
+      </w:r>
+      <w:r>
+        <w:rPr>
+          <w:rFonts w:ascii="Consolas" w:eastAsia="Times New Roman" w:hAnsi="Consolas" w:cs="Times New Roman"/>
+          <w:b/>
+          <w:bCs/>
+          <w:color w:val="739ECA"/>
+          <w:sz w:val="20"/>
+          <w:szCs w:val="20"/>
+          <w:lang w:eastAsia="pt-BR"/>
+        </w:rPr>
+        <w:t>NULL</w:t>
+      </w:r>
+      <w:r>
+        <w:rPr>
+          <w:rFonts w:ascii="Consolas" w:eastAsia="Times New Roman" w:hAnsi="Consolas" w:cs="Times New Roman"/>
+          <w:color w:val="EECC64"/>
+          <w:sz w:val="20"/>
+          <w:szCs w:val="20"/>
+          <w:lang w:eastAsia="pt-BR"/>
+        </w:rPr>
+        <w:t>;</w:t>
+      </w:r>
+    </w:p>
+    <w:p>
+      <w:pPr>
+        <w:shd w:val="clear" w:color="auto" w:fill="2F2F2F"/>
+        <w:spacing w:after="0" w:line="240" w:lineRule="auto"/>
+        <w:rPr>
+          <w:rFonts w:ascii="Consolas" w:eastAsia="Times New Roman" w:hAnsi="Consolas" w:cs="Times New Roman"/>
+          <w:color w:val="AAAAAA"/>
+          <w:sz w:val="20"/>
+          <w:szCs w:val="20"/>
+          <w:lang w:eastAsia="pt-BR"/>
+        </w:rPr>
+      </w:pPr>
+      <w:r>
+        <w:rPr>
+          <w:rFonts w:ascii="Consolas" w:eastAsia="Times New Roman" w:hAnsi="Consolas" w:cs="Times New Roman"/>
+          <w:b/>
+          <w:bCs/>
+          <w:color w:val="739ECA"/>
+          <w:sz w:val="20"/>
+          <w:szCs w:val="20"/>
+          <w:lang w:eastAsia="pt-BR"/>
+        </w:rPr>
+        <w:t>ALTER</w:t>
+      </w:r>
+      <w:r>
+        <w:rPr>
+          <w:rFonts w:ascii="Consolas" w:eastAsia="Times New Roman" w:hAnsi="Consolas" w:cs="Times New Roman"/>
+          <w:color w:val="AAAAAA"/>
+          <w:sz w:val="20"/>
+          <w:szCs w:val="20"/>
+          <w:lang w:eastAsia="pt-BR"/>
+        </w:rPr>
+        <w:t xml:space="preserve"> </w:t>
+      </w:r>
+      <w:r>
+        <w:rPr>
+          <w:rFonts w:ascii="Consolas" w:eastAsia="Times New Roman" w:hAnsi="Consolas" w:cs="Times New Roman"/>
+          <w:b/>
+          <w:bCs/>
+          <w:color w:val="739ECA"/>
+          <w:sz w:val="20"/>
+          <w:szCs w:val="20"/>
+          <w:lang w:eastAsia="pt-BR"/>
+        </w:rPr>
+        <w:t>TABLE</w:t>
+      </w:r>
+      <w:r>
+        <w:rPr>
+          <w:rFonts w:ascii="Consolas" w:eastAsia="Times New Roman" w:hAnsi="Consolas" w:cs="Times New Roman"/>
+          <w:color w:val="AAAAAA"/>
+          <w:sz w:val="20"/>
+          <w:szCs w:val="20"/>
+          <w:lang w:eastAsia="pt-BR"/>
+        </w:rPr>
+        <w:t xml:space="preserve"> </w:t>
+      </w:r>
+      <w:proofErr w:type="spellStart"/>
+      <w:proofErr w:type="gramStart"/>
+      <w:r>
+        <w:rPr>
+          <w:rFonts w:ascii="Consolas" w:eastAsia="Times New Roman" w:hAnsi="Consolas" w:cs="Times New Roman"/>
+          <w:color w:val="9E9E9E"/>
+          <w:sz w:val="20"/>
+          <w:szCs w:val="20"/>
+          <w:lang w:eastAsia="pt-BR"/>
+        </w:rPr>
+        <w:t>reservadequartosleonardo</w:t>
+      </w:r>
+      <w:r>
+        <w:rPr>
+          <w:rFonts w:ascii="Consolas" w:eastAsia="Times New Roman" w:hAnsi="Consolas" w:cs="Times New Roman"/>
+          <w:color w:val="AAAAAA"/>
+          <w:sz w:val="20"/>
+          <w:szCs w:val="20"/>
+          <w:lang w:eastAsia="pt-BR"/>
+        </w:rPr>
+        <w:t>.</w:t>
+      </w:r>
+      <w:r>
+        <w:rPr>
+          <w:rFonts w:ascii="Consolas" w:eastAsia="Times New Roman" w:hAnsi="Consolas" w:cs="Times New Roman"/>
+          <w:color w:val="9E9E9E"/>
+          <w:sz w:val="20"/>
+          <w:szCs w:val="20"/>
+          <w:lang w:eastAsia="pt-BR"/>
+        </w:rPr>
+        <w:t>pessoa</w:t>
+      </w:r>
+      <w:proofErr w:type="spellEnd"/>
+      <w:proofErr w:type="gramEnd"/>
+      <w:r>
+        <w:rPr>
+          <w:rFonts w:ascii="Consolas" w:eastAsia="Times New Roman" w:hAnsi="Consolas" w:cs="Times New Roman"/>
+          <w:color w:val="AAAAAA"/>
+          <w:sz w:val="20"/>
+          <w:szCs w:val="20"/>
+          <w:lang w:eastAsia="pt-BR"/>
+        </w:rPr>
+        <w:t xml:space="preserve"> </w:t>
+      </w:r>
+      <w:r>
+        <w:rPr>
+          <w:rFonts w:ascii="Consolas" w:eastAsia="Times New Roman" w:hAnsi="Consolas" w:cs="Times New Roman"/>
+          <w:b/>
+          <w:bCs/>
+          <w:color w:val="739ECA"/>
+          <w:sz w:val="20"/>
+          <w:szCs w:val="20"/>
+          <w:lang w:eastAsia="pt-BR"/>
+        </w:rPr>
+        <w:t>MODIFY</w:t>
+      </w:r>
+      <w:r>
+        <w:rPr>
+          <w:rFonts w:ascii="Consolas" w:eastAsia="Times New Roman" w:hAnsi="Consolas" w:cs="Times New Roman"/>
+          <w:color w:val="AAAAAA"/>
+          <w:sz w:val="20"/>
+          <w:szCs w:val="20"/>
+          <w:lang w:eastAsia="pt-BR"/>
+        </w:rPr>
+        <w:t xml:space="preserve"> </w:t>
+      </w:r>
+      <w:r>
+        <w:rPr>
+          <w:rFonts w:ascii="Consolas" w:eastAsia="Times New Roman" w:hAnsi="Consolas" w:cs="Times New Roman"/>
+          <w:b/>
+          <w:bCs/>
+          <w:color w:val="739ECA"/>
+          <w:sz w:val="20"/>
+          <w:szCs w:val="20"/>
+          <w:lang w:eastAsia="pt-BR"/>
+        </w:rPr>
+        <w:t>COLUMN</w:t>
+      </w:r>
+      <w:r>
+        <w:rPr>
+          <w:rFonts w:ascii="Consolas" w:eastAsia="Times New Roman" w:hAnsi="Consolas" w:cs="Times New Roman"/>
+          <w:color w:val="AAAAAA"/>
+          <w:sz w:val="20"/>
+          <w:szCs w:val="20"/>
+          <w:lang w:eastAsia="pt-BR"/>
+        </w:rPr>
+        <w:t xml:space="preserve"> </w:t>
+      </w:r>
+      <w:proofErr w:type="spellStart"/>
+      <w:r>
+        <w:rPr>
+          <w:rFonts w:ascii="Consolas" w:eastAsia="Times New Roman" w:hAnsi="Consolas" w:cs="Times New Roman"/>
+          <w:color w:val="9E9E9E"/>
+          <w:sz w:val="20"/>
+          <w:szCs w:val="20"/>
+          <w:lang w:eastAsia="pt-BR"/>
+        </w:rPr>
+        <w:t>id_estado_civil</w:t>
+      </w:r>
+      <w:proofErr w:type="spellEnd"/>
+      <w:r>
+        <w:rPr>
+          <w:rFonts w:ascii="Consolas" w:eastAsia="Times New Roman" w:hAnsi="Consolas" w:cs="Times New Roman"/>
+          <w:color w:val="AAAAAA"/>
+          <w:sz w:val="20"/>
+          <w:szCs w:val="20"/>
+          <w:lang w:eastAsia="pt-BR"/>
+        </w:rPr>
+        <w:t xml:space="preserve"> </w:t>
+      </w:r>
+      <w:r>
+        <w:rPr>
+          <w:rFonts w:ascii="Consolas" w:eastAsia="Times New Roman" w:hAnsi="Consolas" w:cs="Times New Roman"/>
+          <w:b/>
+          <w:bCs/>
+          <w:color w:val="C1AA6C"/>
+          <w:sz w:val="20"/>
+          <w:szCs w:val="20"/>
+          <w:lang w:eastAsia="pt-BR"/>
+        </w:rPr>
+        <w:t>INT</w:t>
+      </w:r>
+      <w:r>
+        <w:rPr>
+          <w:rFonts w:ascii="Consolas" w:eastAsia="Times New Roman" w:hAnsi="Consolas" w:cs="Times New Roman"/>
+          <w:color w:val="AAAAAA"/>
+          <w:sz w:val="20"/>
+          <w:szCs w:val="20"/>
+          <w:lang w:eastAsia="pt-BR"/>
+        </w:rPr>
+        <w:t xml:space="preserve"> </w:t>
+      </w:r>
+      <w:r>
+        <w:rPr>
+          <w:rFonts w:ascii="Consolas" w:eastAsia="Times New Roman" w:hAnsi="Consolas" w:cs="Times New Roman"/>
+          <w:b/>
+          <w:bCs/>
+          <w:color w:val="739ECA"/>
+          <w:sz w:val="20"/>
+          <w:szCs w:val="20"/>
+          <w:lang w:eastAsia="pt-BR"/>
+        </w:rPr>
+        <w:t>NOT</w:t>
+      </w:r>
+      <w:r>
+        <w:rPr>
+          <w:rFonts w:ascii="Consolas" w:eastAsia="Times New Roman" w:hAnsi="Consolas" w:cs="Times New Roman"/>
+          <w:color w:val="AAAAAA"/>
+          <w:sz w:val="20"/>
+          <w:szCs w:val="20"/>
+          <w:lang w:eastAsia="pt-BR"/>
+        </w:rPr>
+        <w:t xml:space="preserve"> </w:t>
+      </w:r>
+      <w:r>
+        <w:rPr>
+          <w:rFonts w:ascii="Consolas" w:eastAsia="Times New Roman" w:hAnsi="Consolas" w:cs="Times New Roman"/>
+          <w:b/>
+          <w:bCs/>
+          <w:color w:val="739ECA"/>
+          <w:sz w:val="20"/>
+          <w:szCs w:val="20"/>
+          <w:lang w:eastAsia="pt-BR"/>
+        </w:rPr>
+        <w:t>NULL</w:t>
+      </w:r>
+      <w:r>
+        <w:rPr>
+          <w:rFonts w:ascii="Consolas" w:eastAsia="Times New Roman" w:hAnsi="Consolas" w:cs="Times New Roman"/>
+          <w:color w:val="EECC64"/>
+          <w:sz w:val="20"/>
+          <w:szCs w:val="20"/>
+          <w:lang w:eastAsia="pt-BR"/>
         </w:rPr>
         <w:t>;</w:t>
       </w:r>

</xml_diff>

<commit_message>
add cad e list hotel
</commit_message>
<xml_diff>
--- a/Sistema de reserva de quartos de hotel.docx
+++ b/Sistema de reserva de quartos de hotel.docx
@@ -17553,8 +17553,957 @@
           <w:lang w:eastAsia="pt-BR"/>
         </w:rPr>
       </w:pPr>
+    </w:p>
+    <w:p>
+      <w:pPr>
+        <w:shd w:val="clear" w:color="auto" w:fill="2F2F2F"/>
+        <w:spacing w:after="0" w:line="240" w:lineRule="auto"/>
+        <w:rPr>
+          <w:rFonts w:ascii="Consolas" w:eastAsia="Times New Roman" w:hAnsi="Consolas" w:cs="Times New Roman"/>
+          <w:color w:val="AAAAAA"/>
+          <w:sz w:val="20"/>
+          <w:szCs w:val="20"/>
+          <w:lang w:eastAsia="pt-BR"/>
+        </w:rPr>
+      </w:pPr>
+      <w:r>
+        <w:rPr>
+          <w:rFonts w:ascii="Consolas" w:eastAsia="Times New Roman" w:hAnsi="Consolas" w:cs="Times New Roman"/>
+          <w:b/>
+          <w:bCs/>
+          <w:color w:val="739ECA"/>
+          <w:sz w:val="20"/>
+          <w:szCs w:val="20"/>
+          <w:lang w:eastAsia="pt-BR"/>
+        </w:rPr>
+        <w:t>CREATE</w:t>
+      </w:r>
+      <w:r>
+        <w:rPr>
+          <w:rFonts w:ascii="Consolas" w:eastAsia="Times New Roman" w:hAnsi="Consolas" w:cs="Times New Roman"/>
+          <w:color w:val="AAAAAA"/>
+          <w:sz w:val="20"/>
+          <w:szCs w:val="20"/>
+          <w:lang w:eastAsia="pt-BR"/>
+        </w:rPr>
+        <w:t xml:space="preserve"> </w:t>
+      </w:r>
+      <w:r>
+        <w:rPr>
+          <w:rFonts w:ascii="Consolas" w:eastAsia="Times New Roman" w:hAnsi="Consolas" w:cs="Times New Roman"/>
+          <w:b/>
+          <w:bCs/>
+          <w:color w:val="739ECA"/>
+          <w:sz w:val="20"/>
+          <w:szCs w:val="20"/>
+          <w:lang w:eastAsia="pt-BR"/>
+        </w:rPr>
+        <w:t>TABLE</w:t>
+      </w:r>
+      <w:r>
+        <w:rPr>
+          <w:rFonts w:ascii="Consolas" w:eastAsia="Times New Roman" w:hAnsi="Consolas" w:cs="Times New Roman"/>
+          <w:color w:val="AAAAAA"/>
+          <w:sz w:val="20"/>
+          <w:szCs w:val="20"/>
+          <w:lang w:eastAsia="pt-BR"/>
+        </w:rPr>
+        <w:t xml:space="preserve"> </w:t>
+      </w:r>
+      <w:proofErr w:type="spellStart"/>
+      <w:r>
+        <w:rPr>
+          <w:rFonts w:ascii="Consolas" w:eastAsia="Times New Roman" w:hAnsi="Consolas" w:cs="Times New Roman"/>
+          <w:color w:val="9E9E9E"/>
+          <w:sz w:val="20"/>
+          <w:szCs w:val="20"/>
+          <w:lang w:eastAsia="pt-BR"/>
+        </w:rPr>
+        <w:t>Estado_Civil</w:t>
+      </w:r>
+      <w:proofErr w:type="spellEnd"/>
+      <w:r>
+        <w:rPr>
+          <w:rFonts w:ascii="Consolas" w:eastAsia="Times New Roman" w:hAnsi="Consolas" w:cs="Times New Roman"/>
+          <w:color w:val="AAAAAA"/>
+          <w:sz w:val="20"/>
+          <w:szCs w:val="20"/>
+          <w:lang w:eastAsia="pt-BR"/>
+        </w:rPr>
+        <w:t xml:space="preserve"> (</w:t>
+      </w:r>
+    </w:p>
+    <w:p>
+      <w:pPr>
+        <w:shd w:val="clear" w:color="auto" w:fill="2F2F2F"/>
+        <w:spacing w:after="0" w:line="240" w:lineRule="auto"/>
+        <w:rPr>
+          <w:rFonts w:ascii="Consolas" w:eastAsia="Times New Roman" w:hAnsi="Consolas" w:cs="Times New Roman"/>
+          <w:color w:val="AAAAAA"/>
+          <w:sz w:val="20"/>
+          <w:szCs w:val="20"/>
+          <w:lang w:eastAsia="pt-BR"/>
+        </w:rPr>
+      </w:pPr>
+      <w:r>
+        <w:rPr>
+          <w:rFonts w:ascii="Consolas" w:eastAsia="Times New Roman" w:hAnsi="Consolas" w:cs="Times New Roman"/>
+          <w:color w:val="AAAAAA"/>
+          <w:sz w:val="20"/>
+          <w:szCs w:val="20"/>
+          <w:lang w:eastAsia="pt-BR"/>
+        </w:rPr>
+        <w:t xml:space="preserve">    </w:t>
+      </w:r>
+      <w:proofErr w:type="gramStart"/>
+      <w:r>
+        <w:rPr>
+          <w:rFonts w:ascii="Consolas" w:eastAsia="Times New Roman" w:hAnsi="Consolas" w:cs="Times New Roman"/>
+          <w:color w:val="9E9E9E"/>
+          <w:sz w:val="20"/>
+          <w:szCs w:val="20"/>
+          <w:lang w:eastAsia="pt-BR"/>
+        </w:rPr>
+        <w:t>id</w:t>
+      </w:r>
+      <w:proofErr w:type="gramEnd"/>
+      <w:r>
+        <w:rPr>
+          <w:rFonts w:ascii="Consolas" w:eastAsia="Times New Roman" w:hAnsi="Consolas" w:cs="Times New Roman"/>
+          <w:color w:val="AAAAAA"/>
+          <w:sz w:val="20"/>
+          <w:szCs w:val="20"/>
+          <w:lang w:eastAsia="pt-BR"/>
+        </w:rPr>
+        <w:t xml:space="preserve"> </w:t>
+      </w:r>
+      <w:r>
+        <w:rPr>
+          <w:rFonts w:ascii="Consolas" w:eastAsia="Times New Roman" w:hAnsi="Consolas" w:cs="Times New Roman"/>
+          <w:b/>
+          <w:bCs/>
+          <w:color w:val="C1AA6C"/>
+          <w:sz w:val="20"/>
+          <w:szCs w:val="20"/>
+          <w:lang w:eastAsia="pt-BR"/>
+        </w:rPr>
+        <w:t>INT</w:t>
+      </w:r>
+      <w:r>
+        <w:rPr>
+          <w:rFonts w:ascii="Consolas" w:eastAsia="Times New Roman" w:hAnsi="Consolas" w:cs="Times New Roman"/>
+          <w:color w:val="AAAAAA"/>
+          <w:sz w:val="20"/>
+          <w:szCs w:val="20"/>
+          <w:lang w:eastAsia="pt-BR"/>
+        </w:rPr>
+        <w:t xml:space="preserve"> </w:t>
+      </w:r>
+      <w:r>
+        <w:rPr>
+          <w:rFonts w:ascii="Consolas" w:eastAsia="Times New Roman" w:hAnsi="Consolas" w:cs="Times New Roman"/>
+          <w:b/>
+          <w:bCs/>
+          <w:color w:val="739ECA"/>
+          <w:sz w:val="20"/>
+          <w:szCs w:val="20"/>
+          <w:lang w:eastAsia="pt-BR"/>
+        </w:rPr>
+        <w:t>PRIMARY</w:t>
+      </w:r>
+      <w:r>
+        <w:rPr>
+          <w:rFonts w:ascii="Consolas" w:eastAsia="Times New Roman" w:hAnsi="Consolas" w:cs="Times New Roman"/>
+          <w:color w:val="AAAAAA"/>
+          <w:sz w:val="20"/>
+          <w:szCs w:val="20"/>
+          <w:lang w:eastAsia="pt-BR"/>
+        </w:rPr>
+        <w:t xml:space="preserve"> </w:t>
+      </w:r>
+      <w:r>
+        <w:rPr>
+          <w:rFonts w:ascii="Consolas" w:eastAsia="Times New Roman" w:hAnsi="Consolas" w:cs="Times New Roman"/>
+          <w:b/>
+          <w:bCs/>
+          <w:color w:val="739ECA"/>
+          <w:sz w:val="20"/>
+          <w:szCs w:val="20"/>
+          <w:lang w:eastAsia="pt-BR"/>
+        </w:rPr>
+        <w:t>KEY</w:t>
+      </w:r>
+      <w:r>
+        <w:rPr>
+          <w:rFonts w:ascii="Consolas" w:eastAsia="Times New Roman" w:hAnsi="Consolas" w:cs="Times New Roman"/>
+          <w:color w:val="AAAAAA"/>
+          <w:sz w:val="20"/>
+          <w:szCs w:val="20"/>
+          <w:lang w:eastAsia="pt-BR"/>
+        </w:rPr>
+        <w:t>,</w:t>
+      </w:r>
+    </w:p>
+    <w:p>
+      <w:pPr>
+        <w:shd w:val="clear" w:color="auto" w:fill="2F2F2F"/>
+        <w:spacing w:after="0" w:line="240" w:lineRule="auto"/>
+        <w:rPr>
+          <w:rFonts w:ascii="Consolas" w:eastAsia="Times New Roman" w:hAnsi="Consolas" w:cs="Times New Roman"/>
+          <w:color w:val="AAAAAA"/>
+          <w:sz w:val="20"/>
+          <w:szCs w:val="20"/>
+          <w:lang w:eastAsia="pt-BR"/>
+        </w:rPr>
+      </w:pPr>
+      <w:r>
+        <w:rPr>
+          <w:rFonts w:ascii="Consolas" w:eastAsia="Times New Roman" w:hAnsi="Consolas" w:cs="Times New Roman"/>
+          <w:color w:val="AAAAAA"/>
+          <w:sz w:val="20"/>
+          <w:szCs w:val="20"/>
+          <w:lang w:eastAsia="pt-BR"/>
+        </w:rPr>
+        <w:t xml:space="preserve">    </w:t>
+      </w:r>
+      <w:proofErr w:type="gramStart"/>
+      <w:r>
+        <w:rPr>
+          <w:rFonts w:ascii="Consolas" w:eastAsia="Times New Roman" w:hAnsi="Consolas" w:cs="Times New Roman"/>
+          <w:color w:val="9E9E9E"/>
+          <w:sz w:val="20"/>
+          <w:szCs w:val="20"/>
+          <w:lang w:eastAsia="pt-BR"/>
+        </w:rPr>
+        <w:t>nome</w:t>
+      </w:r>
       <w:bookmarkStart w:id="0" w:name="_GoBack"/>
       <w:bookmarkEnd w:id="0"/>
+      <w:proofErr w:type="gramEnd"/>
+      <w:r>
+        <w:rPr>
+          <w:rFonts w:ascii="Consolas" w:eastAsia="Times New Roman" w:hAnsi="Consolas" w:cs="Times New Roman"/>
+          <w:color w:val="AAAAAA"/>
+          <w:sz w:val="20"/>
+          <w:szCs w:val="20"/>
+          <w:lang w:eastAsia="pt-BR"/>
+        </w:rPr>
+        <w:t xml:space="preserve"> </w:t>
+      </w:r>
+      <w:r>
+        <w:rPr>
+          <w:rFonts w:ascii="Consolas" w:eastAsia="Times New Roman" w:hAnsi="Consolas" w:cs="Times New Roman"/>
+          <w:b/>
+          <w:bCs/>
+          <w:color w:val="C1AA6C"/>
+          <w:sz w:val="20"/>
+          <w:szCs w:val="20"/>
+          <w:lang w:eastAsia="pt-BR"/>
+        </w:rPr>
+        <w:t>VARCHAR</w:t>
+      </w:r>
+      <w:r>
+        <w:rPr>
+          <w:rFonts w:ascii="Consolas" w:eastAsia="Times New Roman" w:hAnsi="Consolas" w:cs="Times New Roman"/>
+          <w:color w:val="AAAAAA"/>
+          <w:sz w:val="20"/>
+          <w:szCs w:val="20"/>
+          <w:lang w:eastAsia="pt-BR"/>
+        </w:rPr>
+        <w:t>(</w:t>
+      </w:r>
+      <w:r>
+        <w:rPr>
+          <w:rFonts w:ascii="Consolas" w:eastAsia="Times New Roman" w:hAnsi="Consolas" w:cs="Times New Roman"/>
+          <w:color w:val="C0C0C0"/>
+          <w:sz w:val="20"/>
+          <w:szCs w:val="20"/>
+          <w:lang w:eastAsia="pt-BR"/>
+        </w:rPr>
+        <w:t>50</w:t>
+      </w:r>
+      <w:r>
+        <w:rPr>
+          <w:rFonts w:ascii="Consolas" w:eastAsia="Times New Roman" w:hAnsi="Consolas" w:cs="Times New Roman"/>
+          <w:color w:val="AAAAAA"/>
+          <w:sz w:val="20"/>
+          <w:szCs w:val="20"/>
+          <w:lang w:eastAsia="pt-BR"/>
+        </w:rPr>
+        <w:t xml:space="preserve">) </w:t>
+      </w:r>
+      <w:r>
+        <w:rPr>
+          <w:rFonts w:ascii="Consolas" w:eastAsia="Times New Roman" w:hAnsi="Consolas" w:cs="Times New Roman"/>
+          <w:b/>
+          <w:bCs/>
+          <w:color w:val="739ECA"/>
+          <w:sz w:val="20"/>
+          <w:szCs w:val="20"/>
+          <w:lang w:eastAsia="pt-BR"/>
+        </w:rPr>
+        <w:t>NOT</w:t>
+      </w:r>
+      <w:r>
+        <w:rPr>
+          <w:rFonts w:ascii="Consolas" w:eastAsia="Times New Roman" w:hAnsi="Consolas" w:cs="Times New Roman"/>
+          <w:color w:val="AAAAAA"/>
+          <w:sz w:val="20"/>
+          <w:szCs w:val="20"/>
+          <w:lang w:eastAsia="pt-BR"/>
+        </w:rPr>
+        <w:t xml:space="preserve"> </w:t>
+      </w:r>
+      <w:r>
+        <w:rPr>
+          <w:rFonts w:ascii="Consolas" w:eastAsia="Times New Roman" w:hAnsi="Consolas" w:cs="Times New Roman"/>
+          <w:b/>
+          <w:bCs/>
+          <w:color w:val="739ECA"/>
+          <w:sz w:val="20"/>
+          <w:szCs w:val="20"/>
+          <w:lang w:eastAsia="pt-BR"/>
+        </w:rPr>
+        <w:t>NULL</w:t>
+      </w:r>
+    </w:p>
+    <w:p>
+      <w:pPr>
+        <w:shd w:val="clear" w:color="auto" w:fill="2F2F2F"/>
+        <w:spacing w:after="0" w:line="240" w:lineRule="auto"/>
+        <w:rPr>
+          <w:rFonts w:ascii="Consolas" w:eastAsia="Times New Roman" w:hAnsi="Consolas" w:cs="Times New Roman"/>
+          <w:color w:val="AAAAAA"/>
+          <w:sz w:val="20"/>
+          <w:szCs w:val="20"/>
+          <w:lang w:eastAsia="pt-BR"/>
+        </w:rPr>
+      </w:pPr>
+      <w:r>
+        <w:rPr>
+          <w:rFonts w:ascii="Consolas" w:eastAsia="Times New Roman" w:hAnsi="Consolas" w:cs="Times New Roman"/>
+          <w:color w:val="AAAAAA"/>
+          <w:sz w:val="20"/>
+          <w:szCs w:val="20"/>
+          <w:lang w:eastAsia="pt-BR"/>
+        </w:rPr>
+        <w:t>)</w:t>
+      </w:r>
+      <w:r>
+        <w:rPr>
+          <w:rFonts w:ascii="Consolas" w:eastAsia="Times New Roman" w:hAnsi="Consolas" w:cs="Times New Roman"/>
+          <w:color w:val="EECC64"/>
+          <w:sz w:val="20"/>
+          <w:szCs w:val="20"/>
+          <w:lang w:eastAsia="pt-BR"/>
+        </w:rPr>
+        <w:t>;</w:t>
+      </w:r>
+    </w:p>
+    <w:p>
+      <w:pPr>
+        <w:shd w:val="clear" w:color="auto" w:fill="2F2F2F"/>
+        <w:spacing w:after="0" w:line="240" w:lineRule="auto"/>
+        <w:rPr>
+          <w:rFonts w:ascii="Consolas" w:eastAsia="Times New Roman" w:hAnsi="Consolas" w:cs="Times New Roman"/>
+          <w:color w:val="AAAAAA"/>
+          <w:sz w:val="20"/>
+          <w:szCs w:val="20"/>
+          <w:lang w:eastAsia="pt-BR"/>
+        </w:rPr>
+      </w:pPr>
+    </w:p>
+    <w:p>
+      <w:pPr>
+        <w:shd w:val="clear" w:color="auto" w:fill="2F2F2F"/>
+        <w:spacing w:after="0" w:line="240" w:lineRule="auto"/>
+        <w:rPr>
+          <w:rFonts w:ascii="Consolas" w:eastAsia="Times New Roman" w:hAnsi="Consolas" w:cs="Times New Roman"/>
+          <w:color w:val="AAAAAA"/>
+          <w:sz w:val="20"/>
+          <w:szCs w:val="20"/>
+          <w:lang w:eastAsia="pt-BR"/>
+        </w:rPr>
+      </w:pPr>
+    </w:p>
+    <w:p>
+      <w:pPr>
+        <w:shd w:val="clear" w:color="auto" w:fill="2F2F2F"/>
+        <w:spacing w:after="0" w:line="240" w:lineRule="auto"/>
+        <w:rPr>
+          <w:rFonts w:ascii="Consolas" w:eastAsia="Times New Roman" w:hAnsi="Consolas" w:cs="Times New Roman"/>
+          <w:color w:val="AAAAAA"/>
+          <w:sz w:val="20"/>
+          <w:szCs w:val="20"/>
+          <w:lang w:eastAsia="pt-BR"/>
+        </w:rPr>
+      </w:pPr>
+      <w:r>
+        <w:rPr>
+          <w:rFonts w:ascii="Consolas" w:eastAsia="Times New Roman" w:hAnsi="Consolas" w:cs="Times New Roman"/>
+          <w:b/>
+          <w:bCs/>
+          <w:color w:val="739ECA"/>
+          <w:sz w:val="20"/>
+          <w:szCs w:val="20"/>
+          <w:lang w:eastAsia="pt-BR"/>
+        </w:rPr>
+        <w:t>INSERT</w:t>
+      </w:r>
+      <w:r>
+        <w:rPr>
+          <w:rFonts w:ascii="Consolas" w:eastAsia="Times New Roman" w:hAnsi="Consolas" w:cs="Times New Roman"/>
+          <w:color w:val="AAAAAA"/>
+          <w:sz w:val="20"/>
+          <w:szCs w:val="20"/>
+          <w:lang w:eastAsia="pt-BR"/>
+        </w:rPr>
+        <w:t xml:space="preserve"> </w:t>
+      </w:r>
+      <w:r>
+        <w:rPr>
+          <w:rFonts w:ascii="Consolas" w:eastAsia="Times New Roman" w:hAnsi="Consolas" w:cs="Times New Roman"/>
+          <w:b/>
+          <w:bCs/>
+          <w:color w:val="739ECA"/>
+          <w:sz w:val="20"/>
+          <w:szCs w:val="20"/>
+          <w:lang w:eastAsia="pt-BR"/>
+        </w:rPr>
+        <w:t>INTO</w:t>
+      </w:r>
+      <w:r>
+        <w:rPr>
+          <w:rFonts w:ascii="Consolas" w:eastAsia="Times New Roman" w:hAnsi="Consolas" w:cs="Times New Roman"/>
+          <w:color w:val="AAAAAA"/>
+          <w:sz w:val="20"/>
+          <w:szCs w:val="20"/>
+          <w:lang w:eastAsia="pt-BR"/>
+        </w:rPr>
+        <w:t xml:space="preserve"> </w:t>
+      </w:r>
+      <w:proofErr w:type="spellStart"/>
+      <w:r>
+        <w:rPr>
+          <w:rFonts w:ascii="Consolas" w:eastAsia="Times New Roman" w:hAnsi="Consolas" w:cs="Times New Roman"/>
+          <w:color w:val="9E9E9E"/>
+          <w:sz w:val="20"/>
+          <w:szCs w:val="20"/>
+          <w:lang w:eastAsia="pt-BR"/>
+        </w:rPr>
+        <w:t>Estado_Civil</w:t>
+      </w:r>
+      <w:proofErr w:type="spellEnd"/>
+      <w:r>
+        <w:rPr>
+          <w:rFonts w:ascii="Consolas" w:eastAsia="Times New Roman" w:hAnsi="Consolas" w:cs="Times New Roman"/>
+          <w:color w:val="AAAAAA"/>
+          <w:sz w:val="20"/>
+          <w:szCs w:val="20"/>
+          <w:lang w:eastAsia="pt-BR"/>
+        </w:rPr>
+        <w:t xml:space="preserve"> (</w:t>
+      </w:r>
+      <w:r>
+        <w:rPr>
+          <w:rFonts w:ascii="Consolas" w:eastAsia="Times New Roman" w:hAnsi="Consolas" w:cs="Times New Roman"/>
+          <w:color w:val="9E9E9E"/>
+          <w:sz w:val="20"/>
+          <w:szCs w:val="20"/>
+          <w:lang w:eastAsia="pt-BR"/>
+        </w:rPr>
+        <w:t>id</w:t>
+      </w:r>
+      <w:r>
+        <w:rPr>
+          <w:rFonts w:ascii="Consolas" w:eastAsia="Times New Roman" w:hAnsi="Consolas" w:cs="Times New Roman"/>
+          <w:color w:val="AAAAAA"/>
+          <w:sz w:val="20"/>
+          <w:szCs w:val="20"/>
+          <w:lang w:eastAsia="pt-BR"/>
+        </w:rPr>
+        <w:t xml:space="preserve">, </w:t>
+      </w:r>
+      <w:r>
+        <w:rPr>
+          <w:rFonts w:ascii="Consolas" w:eastAsia="Times New Roman" w:hAnsi="Consolas" w:cs="Times New Roman"/>
+          <w:color w:val="9E9E9E"/>
+          <w:sz w:val="20"/>
+          <w:szCs w:val="20"/>
+          <w:lang w:eastAsia="pt-BR"/>
+        </w:rPr>
+        <w:t>nome</w:t>
+      </w:r>
+      <w:r>
+        <w:rPr>
+          <w:rFonts w:ascii="Consolas" w:eastAsia="Times New Roman" w:hAnsi="Consolas" w:cs="Times New Roman"/>
+          <w:color w:val="AAAAAA"/>
+          <w:sz w:val="20"/>
+          <w:szCs w:val="20"/>
+          <w:lang w:eastAsia="pt-BR"/>
+        </w:rPr>
+        <w:t xml:space="preserve">) </w:t>
+      </w:r>
+      <w:r>
+        <w:rPr>
+          <w:rFonts w:ascii="Consolas" w:eastAsia="Times New Roman" w:hAnsi="Consolas" w:cs="Times New Roman"/>
+          <w:b/>
+          <w:bCs/>
+          <w:color w:val="739ECA"/>
+          <w:sz w:val="20"/>
+          <w:szCs w:val="20"/>
+          <w:lang w:eastAsia="pt-BR"/>
+        </w:rPr>
+        <w:t>VALUES</w:t>
+      </w:r>
+    </w:p>
+    <w:p>
+      <w:pPr>
+        <w:shd w:val="clear" w:color="auto" w:fill="2F2F2F"/>
+        <w:spacing w:after="0" w:line="240" w:lineRule="auto"/>
+        <w:rPr>
+          <w:rFonts w:ascii="Consolas" w:eastAsia="Times New Roman" w:hAnsi="Consolas" w:cs="Times New Roman"/>
+          <w:color w:val="AAAAAA"/>
+          <w:sz w:val="20"/>
+          <w:szCs w:val="20"/>
+          <w:lang w:eastAsia="pt-BR"/>
+        </w:rPr>
+      </w:pPr>
+      <w:r>
+        <w:rPr>
+          <w:rFonts w:ascii="Consolas" w:eastAsia="Times New Roman" w:hAnsi="Consolas" w:cs="Times New Roman"/>
+          <w:color w:val="AAAAAA"/>
+          <w:sz w:val="20"/>
+          <w:szCs w:val="20"/>
+          <w:lang w:eastAsia="pt-BR"/>
+        </w:rPr>
+        <w:t>(</w:t>
+      </w:r>
+      <w:r>
+        <w:rPr>
+          <w:rFonts w:ascii="Consolas" w:eastAsia="Times New Roman" w:hAnsi="Consolas" w:cs="Times New Roman"/>
+          <w:color w:val="C0C0C0"/>
+          <w:sz w:val="20"/>
+          <w:szCs w:val="20"/>
+          <w:lang w:eastAsia="pt-BR"/>
+        </w:rPr>
+        <w:t>1</w:t>
+      </w:r>
+      <w:r>
+        <w:rPr>
+          <w:rFonts w:ascii="Consolas" w:eastAsia="Times New Roman" w:hAnsi="Consolas" w:cs="Times New Roman"/>
+          <w:color w:val="AAAAAA"/>
+          <w:sz w:val="20"/>
+          <w:szCs w:val="20"/>
+          <w:lang w:eastAsia="pt-BR"/>
+        </w:rPr>
+        <w:t xml:space="preserve">, </w:t>
+      </w:r>
+      <w:r>
+        <w:rPr>
+          <w:rFonts w:ascii="Consolas" w:eastAsia="Times New Roman" w:hAnsi="Consolas" w:cs="Times New Roman"/>
+          <w:color w:val="CAC580"/>
+          <w:sz w:val="20"/>
+          <w:szCs w:val="20"/>
+          <w:lang w:eastAsia="pt-BR"/>
+        </w:rPr>
+        <w:t>'</w:t>
+      </w:r>
+      <w:proofErr w:type="gramStart"/>
+      <w:r>
+        <w:rPr>
+          <w:rFonts w:ascii="Consolas" w:eastAsia="Times New Roman" w:hAnsi="Consolas" w:cs="Times New Roman"/>
+          <w:color w:val="CAC580"/>
+          <w:sz w:val="20"/>
+          <w:szCs w:val="20"/>
+          <w:lang w:eastAsia="pt-BR"/>
+        </w:rPr>
+        <w:t>Solteiro(</w:t>
+      </w:r>
+      <w:proofErr w:type="gramEnd"/>
+      <w:r>
+        <w:rPr>
+          <w:rFonts w:ascii="Consolas" w:eastAsia="Times New Roman" w:hAnsi="Consolas" w:cs="Times New Roman"/>
+          <w:color w:val="CAC580"/>
+          <w:sz w:val="20"/>
+          <w:szCs w:val="20"/>
+          <w:lang w:eastAsia="pt-BR"/>
+        </w:rPr>
+        <w:t>a)'</w:t>
+      </w:r>
+      <w:r>
+        <w:rPr>
+          <w:rFonts w:ascii="Consolas" w:eastAsia="Times New Roman" w:hAnsi="Consolas" w:cs="Times New Roman"/>
+          <w:color w:val="AAAAAA"/>
+          <w:sz w:val="20"/>
+          <w:szCs w:val="20"/>
+          <w:lang w:eastAsia="pt-BR"/>
+        </w:rPr>
+        <w:t>),</w:t>
+      </w:r>
+    </w:p>
+    <w:p>
+      <w:pPr>
+        <w:shd w:val="clear" w:color="auto" w:fill="2F2F2F"/>
+        <w:spacing w:after="0" w:line="240" w:lineRule="auto"/>
+        <w:rPr>
+          <w:rFonts w:ascii="Consolas" w:eastAsia="Times New Roman" w:hAnsi="Consolas" w:cs="Times New Roman"/>
+          <w:color w:val="AAAAAA"/>
+          <w:sz w:val="20"/>
+          <w:szCs w:val="20"/>
+          <w:lang w:eastAsia="pt-BR"/>
+        </w:rPr>
+      </w:pPr>
+      <w:r>
+        <w:rPr>
+          <w:rFonts w:ascii="Consolas" w:eastAsia="Times New Roman" w:hAnsi="Consolas" w:cs="Times New Roman"/>
+          <w:color w:val="AAAAAA"/>
+          <w:sz w:val="20"/>
+          <w:szCs w:val="20"/>
+          <w:lang w:eastAsia="pt-BR"/>
+        </w:rPr>
+        <w:t>(</w:t>
+      </w:r>
+      <w:r>
+        <w:rPr>
+          <w:rFonts w:ascii="Consolas" w:eastAsia="Times New Roman" w:hAnsi="Consolas" w:cs="Times New Roman"/>
+          <w:color w:val="C0C0C0"/>
+          <w:sz w:val="20"/>
+          <w:szCs w:val="20"/>
+          <w:lang w:eastAsia="pt-BR"/>
+        </w:rPr>
+        <w:t>2</w:t>
+      </w:r>
+      <w:r>
+        <w:rPr>
+          <w:rFonts w:ascii="Consolas" w:eastAsia="Times New Roman" w:hAnsi="Consolas" w:cs="Times New Roman"/>
+          <w:color w:val="AAAAAA"/>
+          <w:sz w:val="20"/>
+          <w:szCs w:val="20"/>
+          <w:lang w:eastAsia="pt-BR"/>
+        </w:rPr>
+        <w:t xml:space="preserve">, </w:t>
+      </w:r>
+      <w:r>
+        <w:rPr>
+          <w:rFonts w:ascii="Consolas" w:eastAsia="Times New Roman" w:hAnsi="Consolas" w:cs="Times New Roman"/>
+          <w:color w:val="CAC580"/>
+          <w:sz w:val="20"/>
+          <w:szCs w:val="20"/>
+          <w:lang w:eastAsia="pt-BR"/>
+        </w:rPr>
+        <w:t>'</w:t>
+      </w:r>
+      <w:proofErr w:type="gramStart"/>
+      <w:r>
+        <w:rPr>
+          <w:rFonts w:ascii="Consolas" w:eastAsia="Times New Roman" w:hAnsi="Consolas" w:cs="Times New Roman"/>
+          <w:color w:val="CAC580"/>
+          <w:sz w:val="20"/>
+          <w:szCs w:val="20"/>
+          <w:lang w:eastAsia="pt-BR"/>
+        </w:rPr>
+        <w:t>Casado(</w:t>
+      </w:r>
+      <w:proofErr w:type="gramEnd"/>
+      <w:r>
+        <w:rPr>
+          <w:rFonts w:ascii="Consolas" w:eastAsia="Times New Roman" w:hAnsi="Consolas" w:cs="Times New Roman"/>
+          <w:color w:val="CAC580"/>
+          <w:sz w:val="20"/>
+          <w:szCs w:val="20"/>
+          <w:lang w:eastAsia="pt-BR"/>
+        </w:rPr>
+        <w:t>a)'</w:t>
+      </w:r>
+      <w:r>
+        <w:rPr>
+          <w:rFonts w:ascii="Consolas" w:eastAsia="Times New Roman" w:hAnsi="Consolas" w:cs="Times New Roman"/>
+          <w:color w:val="AAAAAA"/>
+          <w:sz w:val="20"/>
+          <w:szCs w:val="20"/>
+          <w:lang w:eastAsia="pt-BR"/>
+        </w:rPr>
+        <w:t>),</w:t>
+      </w:r>
+    </w:p>
+    <w:p>
+      <w:pPr>
+        <w:shd w:val="clear" w:color="auto" w:fill="2F2F2F"/>
+        <w:spacing w:after="0" w:line="240" w:lineRule="auto"/>
+        <w:rPr>
+          <w:rFonts w:ascii="Consolas" w:eastAsia="Times New Roman" w:hAnsi="Consolas" w:cs="Times New Roman"/>
+          <w:color w:val="AAAAAA"/>
+          <w:sz w:val="20"/>
+          <w:szCs w:val="20"/>
+          <w:lang w:eastAsia="pt-BR"/>
+        </w:rPr>
+      </w:pPr>
+      <w:r>
+        <w:rPr>
+          <w:rFonts w:ascii="Consolas" w:eastAsia="Times New Roman" w:hAnsi="Consolas" w:cs="Times New Roman"/>
+          <w:color w:val="AAAAAA"/>
+          <w:sz w:val="20"/>
+          <w:szCs w:val="20"/>
+          <w:lang w:eastAsia="pt-BR"/>
+        </w:rPr>
+        <w:t>(</w:t>
+      </w:r>
+      <w:r>
+        <w:rPr>
+          <w:rFonts w:ascii="Consolas" w:eastAsia="Times New Roman" w:hAnsi="Consolas" w:cs="Times New Roman"/>
+          <w:color w:val="C0C0C0"/>
+          <w:sz w:val="20"/>
+          <w:szCs w:val="20"/>
+          <w:lang w:eastAsia="pt-BR"/>
+        </w:rPr>
+        <w:t>3</w:t>
+      </w:r>
+      <w:r>
+        <w:rPr>
+          <w:rFonts w:ascii="Consolas" w:eastAsia="Times New Roman" w:hAnsi="Consolas" w:cs="Times New Roman"/>
+          <w:color w:val="AAAAAA"/>
+          <w:sz w:val="20"/>
+          <w:szCs w:val="20"/>
+          <w:lang w:eastAsia="pt-BR"/>
+        </w:rPr>
+        <w:t xml:space="preserve">, </w:t>
+      </w:r>
+      <w:r>
+        <w:rPr>
+          <w:rFonts w:ascii="Consolas" w:eastAsia="Times New Roman" w:hAnsi="Consolas" w:cs="Times New Roman"/>
+          <w:color w:val="CAC580"/>
+          <w:sz w:val="20"/>
+          <w:szCs w:val="20"/>
+          <w:lang w:eastAsia="pt-BR"/>
+        </w:rPr>
+        <w:t>'</w:t>
+      </w:r>
+      <w:proofErr w:type="gramStart"/>
+      <w:r>
+        <w:rPr>
+          <w:rFonts w:ascii="Consolas" w:eastAsia="Times New Roman" w:hAnsi="Consolas" w:cs="Times New Roman"/>
+          <w:color w:val="CAC580"/>
+          <w:sz w:val="20"/>
+          <w:szCs w:val="20"/>
+          <w:lang w:eastAsia="pt-BR"/>
+        </w:rPr>
+        <w:t>Divorciado(</w:t>
+      </w:r>
+      <w:proofErr w:type="gramEnd"/>
+      <w:r>
+        <w:rPr>
+          <w:rFonts w:ascii="Consolas" w:eastAsia="Times New Roman" w:hAnsi="Consolas" w:cs="Times New Roman"/>
+          <w:color w:val="CAC580"/>
+          <w:sz w:val="20"/>
+          <w:szCs w:val="20"/>
+          <w:lang w:eastAsia="pt-BR"/>
+        </w:rPr>
+        <w:t>a)'</w:t>
+      </w:r>
+      <w:r>
+        <w:rPr>
+          <w:rFonts w:ascii="Consolas" w:eastAsia="Times New Roman" w:hAnsi="Consolas" w:cs="Times New Roman"/>
+          <w:color w:val="AAAAAA"/>
+          <w:sz w:val="20"/>
+          <w:szCs w:val="20"/>
+          <w:lang w:eastAsia="pt-BR"/>
+        </w:rPr>
+        <w:t>),</w:t>
+      </w:r>
+    </w:p>
+    <w:p>
+      <w:pPr>
+        <w:shd w:val="clear" w:color="auto" w:fill="2F2F2F"/>
+        <w:spacing w:after="0" w:line="240" w:lineRule="auto"/>
+        <w:rPr>
+          <w:rFonts w:ascii="Consolas" w:eastAsia="Times New Roman" w:hAnsi="Consolas" w:cs="Times New Roman"/>
+          <w:color w:val="AAAAAA"/>
+          <w:sz w:val="20"/>
+          <w:szCs w:val="20"/>
+          <w:lang w:eastAsia="pt-BR"/>
+        </w:rPr>
+      </w:pPr>
+      <w:r>
+        <w:rPr>
+          <w:rFonts w:ascii="Consolas" w:eastAsia="Times New Roman" w:hAnsi="Consolas" w:cs="Times New Roman"/>
+          <w:color w:val="AAAAAA"/>
+          <w:sz w:val="20"/>
+          <w:szCs w:val="20"/>
+          <w:lang w:eastAsia="pt-BR"/>
+        </w:rPr>
+        <w:t>(</w:t>
+      </w:r>
+      <w:r>
+        <w:rPr>
+          <w:rFonts w:ascii="Consolas" w:eastAsia="Times New Roman" w:hAnsi="Consolas" w:cs="Times New Roman"/>
+          <w:color w:val="C0C0C0"/>
+          <w:sz w:val="20"/>
+          <w:szCs w:val="20"/>
+          <w:lang w:eastAsia="pt-BR"/>
+        </w:rPr>
+        <w:t>4</w:t>
+      </w:r>
+      <w:r>
+        <w:rPr>
+          <w:rFonts w:ascii="Consolas" w:eastAsia="Times New Roman" w:hAnsi="Consolas" w:cs="Times New Roman"/>
+          <w:color w:val="AAAAAA"/>
+          <w:sz w:val="20"/>
+          <w:szCs w:val="20"/>
+          <w:lang w:eastAsia="pt-BR"/>
+        </w:rPr>
+        <w:t xml:space="preserve">, </w:t>
+      </w:r>
+      <w:r>
+        <w:rPr>
+          <w:rFonts w:ascii="Consolas" w:eastAsia="Times New Roman" w:hAnsi="Consolas" w:cs="Times New Roman"/>
+          <w:color w:val="CAC580"/>
+          <w:sz w:val="20"/>
+          <w:szCs w:val="20"/>
+          <w:lang w:eastAsia="pt-BR"/>
+        </w:rPr>
+        <w:t>'</w:t>
+      </w:r>
+      <w:proofErr w:type="gramStart"/>
+      <w:r>
+        <w:rPr>
+          <w:rFonts w:ascii="Consolas" w:eastAsia="Times New Roman" w:hAnsi="Consolas" w:cs="Times New Roman"/>
+          <w:color w:val="CAC580"/>
+          <w:sz w:val="20"/>
+          <w:szCs w:val="20"/>
+          <w:lang w:eastAsia="pt-BR"/>
+        </w:rPr>
+        <w:t>Viúvo(</w:t>
+      </w:r>
+      <w:proofErr w:type="gramEnd"/>
+      <w:r>
+        <w:rPr>
+          <w:rFonts w:ascii="Consolas" w:eastAsia="Times New Roman" w:hAnsi="Consolas" w:cs="Times New Roman"/>
+          <w:color w:val="CAC580"/>
+          <w:sz w:val="20"/>
+          <w:szCs w:val="20"/>
+          <w:lang w:eastAsia="pt-BR"/>
+        </w:rPr>
+        <w:t>a)'</w:t>
+      </w:r>
+      <w:r>
+        <w:rPr>
+          <w:rFonts w:ascii="Consolas" w:eastAsia="Times New Roman" w:hAnsi="Consolas" w:cs="Times New Roman"/>
+          <w:color w:val="AAAAAA"/>
+          <w:sz w:val="20"/>
+          <w:szCs w:val="20"/>
+          <w:lang w:eastAsia="pt-BR"/>
+        </w:rPr>
+        <w:t>),</w:t>
+      </w:r>
+    </w:p>
+    <w:p>
+      <w:pPr>
+        <w:shd w:val="clear" w:color="auto" w:fill="2F2F2F"/>
+        <w:spacing w:after="0" w:line="240" w:lineRule="auto"/>
+        <w:rPr>
+          <w:rFonts w:ascii="Consolas" w:eastAsia="Times New Roman" w:hAnsi="Consolas" w:cs="Times New Roman"/>
+          <w:color w:val="AAAAAA"/>
+          <w:sz w:val="20"/>
+          <w:szCs w:val="20"/>
+          <w:lang w:eastAsia="pt-BR"/>
+        </w:rPr>
+      </w:pPr>
+      <w:r>
+        <w:rPr>
+          <w:rFonts w:ascii="Consolas" w:eastAsia="Times New Roman" w:hAnsi="Consolas" w:cs="Times New Roman"/>
+          <w:color w:val="AAAAAA"/>
+          <w:sz w:val="20"/>
+          <w:szCs w:val="20"/>
+          <w:lang w:eastAsia="pt-BR"/>
+        </w:rPr>
+        <w:t>(</w:t>
+      </w:r>
+      <w:r>
+        <w:rPr>
+          <w:rFonts w:ascii="Consolas" w:eastAsia="Times New Roman" w:hAnsi="Consolas" w:cs="Times New Roman"/>
+          <w:color w:val="C0C0C0"/>
+          <w:sz w:val="20"/>
+          <w:szCs w:val="20"/>
+          <w:lang w:eastAsia="pt-BR"/>
+        </w:rPr>
+        <w:t>5</w:t>
+      </w:r>
+      <w:r>
+        <w:rPr>
+          <w:rFonts w:ascii="Consolas" w:eastAsia="Times New Roman" w:hAnsi="Consolas" w:cs="Times New Roman"/>
+          <w:color w:val="AAAAAA"/>
+          <w:sz w:val="20"/>
+          <w:szCs w:val="20"/>
+          <w:lang w:eastAsia="pt-BR"/>
+        </w:rPr>
+        <w:t xml:space="preserve">, </w:t>
+      </w:r>
+      <w:r>
+        <w:rPr>
+          <w:rFonts w:ascii="Consolas" w:eastAsia="Times New Roman" w:hAnsi="Consolas" w:cs="Times New Roman"/>
+          <w:color w:val="CAC580"/>
+          <w:sz w:val="20"/>
+          <w:szCs w:val="20"/>
+          <w:lang w:eastAsia="pt-BR"/>
+        </w:rPr>
+        <w:t>'</w:t>
+      </w:r>
+      <w:proofErr w:type="gramStart"/>
+      <w:r>
+        <w:rPr>
+          <w:rFonts w:ascii="Consolas" w:eastAsia="Times New Roman" w:hAnsi="Consolas" w:cs="Times New Roman"/>
+          <w:color w:val="CAC580"/>
+          <w:sz w:val="20"/>
+          <w:szCs w:val="20"/>
+          <w:lang w:eastAsia="pt-BR"/>
+        </w:rPr>
+        <w:t>Separado(</w:t>
+      </w:r>
+      <w:proofErr w:type="gramEnd"/>
+      <w:r>
+        <w:rPr>
+          <w:rFonts w:ascii="Consolas" w:eastAsia="Times New Roman" w:hAnsi="Consolas" w:cs="Times New Roman"/>
+          <w:color w:val="CAC580"/>
+          <w:sz w:val="20"/>
+          <w:szCs w:val="20"/>
+          <w:lang w:eastAsia="pt-BR"/>
+        </w:rPr>
+        <w:t>a)'</w:t>
+      </w:r>
+      <w:r>
+        <w:rPr>
+          <w:rFonts w:ascii="Consolas" w:eastAsia="Times New Roman" w:hAnsi="Consolas" w:cs="Times New Roman"/>
+          <w:color w:val="AAAAAA"/>
+          <w:sz w:val="20"/>
+          <w:szCs w:val="20"/>
+          <w:lang w:eastAsia="pt-BR"/>
+        </w:rPr>
+        <w:t>)</w:t>
+      </w:r>
+      <w:r>
+        <w:rPr>
+          <w:rFonts w:ascii="Consolas" w:eastAsia="Times New Roman" w:hAnsi="Consolas" w:cs="Times New Roman"/>
+          <w:color w:val="EECC64"/>
+          <w:sz w:val="20"/>
+          <w:szCs w:val="20"/>
+          <w:lang w:eastAsia="pt-BR"/>
+        </w:rPr>
+        <w:t>;</w:t>
+      </w:r>
+    </w:p>
+    <w:p>
+      <w:pPr>
+        <w:shd w:val="clear" w:color="auto" w:fill="2F2F2F"/>
+        <w:spacing w:after="0" w:line="240" w:lineRule="auto"/>
+        <w:rPr>
+          <w:rFonts w:ascii="Consolas" w:eastAsia="Times New Roman" w:hAnsi="Consolas" w:cs="Times New Roman"/>
+          <w:color w:val="AAAAAA"/>
+          <w:sz w:val="20"/>
+          <w:szCs w:val="20"/>
+          <w:lang w:eastAsia="pt-BR"/>
+        </w:rPr>
+      </w:pPr>
     </w:p>
     <w:p/>
     <w:p/>

</xml_diff>

<commit_message>
inicio do cad quarto
</commit_message>
<xml_diff>
--- a/Sistema de reserva de quartos de hotel.docx
+++ b/Sistema de reserva de quartos de hotel.docx
@@ -17777,733 +17777,999 @@
         </w:rPr>
         <w:t>nome</w:t>
       </w:r>
+      <w:proofErr w:type="gramEnd"/>
+      <w:r>
+        <w:rPr>
+          <w:rFonts w:ascii="Consolas" w:eastAsia="Times New Roman" w:hAnsi="Consolas" w:cs="Times New Roman"/>
+          <w:color w:val="AAAAAA"/>
+          <w:sz w:val="20"/>
+          <w:szCs w:val="20"/>
+          <w:lang w:eastAsia="pt-BR"/>
+        </w:rPr>
+        <w:t xml:space="preserve"> </w:t>
+      </w:r>
+      <w:r>
+        <w:rPr>
+          <w:rFonts w:ascii="Consolas" w:eastAsia="Times New Roman" w:hAnsi="Consolas" w:cs="Times New Roman"/>
+          <w:b/>
+          <w:bCs/>
+          <w:color w:val="C1AA6C"/>
+          <w:sz w:val="20"/>
+          <w:szCs w:val="20"/>
+          <w:lang w:eastAsia="pt-BR"/>
+        </w:rPr>
+        <w:t>VARCHAR</w:t>
+      </w:r>
+      <w:r>
+        <w:rPr>
+          <w:rFonts w:ascii="Consolas" w:eastAsia="Times New Roman" w:hAnsi="Consolas" w:cs="Times New Roman"/>
+          <w:color w:val="AAAAAA"/>
+          <w:sz w:val="20"/>
+          <w:szCs w:val="20"/>
+          <w:lang w:eastAsia="pt-BR"/>
+        </w:rPr>
+        <w:t>(</w:t>
+      </w:r>
+      <w:r>
+        <w:rPr>
+          <w:rFonts w:ascii="Consolas" w:eastAsia="Times New Roman" w:hAnsi="Consolas" w:cs="Times New Roman"/>
+          <w:color w:val="C0C0C0"/>
+          <w:sz w:val="20"/>
+          <w:szCs w:val="20"/>
+          <w:lang w:eastAsia="pt-BR"/>
+        </w:rPr>
+        <w:t>50</w:t>
+      </w:r>
+      <w:r>
+        <w:rPr>
+          <w:rFonts w:ascii="Consolas" w:eastAsia="Times New Roman" w:hAnsi="Consolas" w:cs="Times New Roman"/>
+          <w:color w:val="AAAAAA"/>
+          <w:sz w:val="20"/>
+          <w:szCs w:val="20"/>
+          <w:lang w:eastAsia="pt-BR"/>
+        </w:rPr>
+        <w:t xml:space="preserve">) </w:t>
+      </w:r>
+      <w:r>
+        <w:rPr>
+          <w:rFonts w:ascii="Consolas" w:eastAsia="Times New Roman" w:hAnsi="Consolas" w:cs="Times New Roman"/>
+          <w:b/>
+          <w:bCs/>
+          <w:color w:val="739ECA"/>
+          <w:sz w:val="20"/>
+          <w:szCs w:val="20"/>
+          <w:lang w:eastAsia="pt-BR"/>
+        </w:rPr>
+        <w:t>NOT</w:t>
+      </w:r>
+      <w:r>
+        <w:rPr>
+          <w:rFonts w:ascii="Consolas" w:eastAsia="Times New Roman" w:hAnsi="Consolas" w:cs="Times New Roman"/>
+          <w:color w:val="AAAAAA"/>
+          <w:sz w:val="20"/>
+          <w:szCs w:val="20"/>
+          <w:lang w:eastAsia="pt-BR"/>
+        </w:rPr>
+        <w:t xml:space="preserve"> </w:t>
+      </w:r>
+      <w:r>
+        <w:rPr>
+          <w:rFonts w:ascii="Consolas" w:eastAsia="Times New Roman" w:hAnsi="Consolas" w:cs="Times New Roman"/>
+          <w:b/>
+          <w:bCs/>
+          <w:color w:val="739ECA"/>
+          <w:sz w:val="20"/>
+          <w:szCs w:val="20"/>
+          <w:lang w:eastAsia="pt-BR"/>
+        </w:rPr>
+        <w:t>NULL</w:t>
+      </w:r>
+    </w:p>
+    <w:p>
+      <w:pPr>
+        <w:shd w:val="clear" w:color="auto" w:fill="2F2F2F"/>
+        <w:spacing w:after="0" w:line="240" w:lineRule="auto"/>
+        <w:rPr>
+          <w:rFonts w:ascii="Consolas" w:eastAsia="Times New Roman" w:hAnsi="Consolas" w:cs="Times New Roman"/>
+          <w:color w:val="AAAAAA"/>
+          <w:sz w:val="20"/>
+          <w:szCs w:val="20"/>
+          <w:lang w:eastAsia="pt-BR"/>
+        </w:rPr>
+      </w:pPr>
+      <w:r>
+        <w:rPr>
+          <w:rFonts w:ascii="Consolas" w:eastAsia="Times New Roman" w:hAnsi="Consolas" w:cs="Times New Roman"/>
+          <w:color w:val="AAAAAA"/>
+          <w:sz w:val="20"/>
+          <w:szCs w:val="20"/>
+          <w:lang w:eastAsia="pt-BR"/>
+        </w:rPr>
+        <w:t>)</w:t>
+      </w:r>
+      <w:r>
+        <w:rPr>
+          <w:rFonts w:ascii="Consolas" w:eastAsia="Times New Roman" w:hAnsi="Consolas" w:cs="Times New Roman"/>
+          <w:color w:val="EECC64"/>
+          <w:sz w:val="20"/>
+          <w:szCs w:val="20"/>
+          <w:lang w:eastAsia="pt-BR"/>
+        </w:rPr>
+        <w:t>;</w:t>
+      </w:r>
+    </w:p>
+    <w:p>
+      <w:pPr>
+        <w:shd w:val="clear" w:color="auto" w:fill="2F2F2F"/>
+        <w:spacing w:after="0" w:line="240" w:lineRule="auto"/>
+        <w:rPr>
+          <w:rFonts w:ascii="Consolas" w:eastAsia="Times New Roman" w:hAnsi="Consolas" w:cs="Times New Roman"/>
+          <w:color w:val="AAAAAA"/>
+          <w:sz w:val="20"/>
+          <w:szCs w:val="20"/>
+          <w:lang w:eastAsia="pt-BR"/>
+        </w:rPr>
+      </w:pPr>
+    </w:p>
+    <w:p>
+      <w:pPr>
+        <w:shd w:val="clear" w:color="auto" w:fill="2F2F2F"/>
+        <w:spacing w:after="0" w:line="240" w:lineRule="auto"/>
+        <w:rPr>
+          <w:rFonts w:ascii="Consolas" w:eastAsia="Times New Roman" w:hAnsi="Consolas" w:cs="Times New Roman"/>
+          <w:color w:val="AAAAAA"/>
+          <w:sz w:val="20"/>
+          <w:szCs w:val="20"/>
+          <w:lang w:eastAsia="pt-BR"/>
+        </w:rPr>
+      </w:pPr>
+    </w:p>
+    <w:p>
+      <w:pPr>
+        <w:shd w:val="clear" w:color="auto" w:fill="2F2F2F"/>
+        <w:spacing w:after="0" w:line="240" w:lineRule="auto"/>
+        <w:rPr>
+          <w:rFonts w:ascii="Consolas" w:eastAsia="Times New Roman" w:hAnsi="Consolas" w:cs="Times New Roman"/>
+          <w:color w:val="AAAAAA"/>
+          <w:sz w:val="20"/>
+          <w:szCs w:val="20"/>
+          <w:lang w:eastAsia="pt-BR"/>
+        </w:rPr>
+      </w:pPr>
+      <w:r>
+        <w:rPr>
+          <w:rFonts w:ascii="Consolas" w:eastAsia="Times New Roman" w:hAnsi="Consolas" w:cs="Times New Roman"/>
+          <w:b/>
+          <w:bCs/>
+          <w:color w:val="739ECA"/>
+          <w:sz w:val="20"/>
+          <w:szCs w:val="20"/>
+          <w:lang w:eastAsia="pt-BR"/>
+        </w:rPr>
+        <w:t>INSERT</w:t>
+      </w:r>
+      <w:r>
+        <w:rPr>
+          <w:rFonts w:ascii="Consolas" w:eastAsia="Times New Roman" w:hAnsi="Consolas" w:cs="Times New Roman"/>
+          <w:color w:val="AAAAAA"/>
+          <w:sz w:val="20"/>
+          <w:szCs w:val="20"/>
+          <w:lang w:eastAsia="pt-BR"/>
+        </w:rPr>
+        <w:t xml:space="preserve"> </w:t>
+      </w:r>
+      <w:r>
+        <w:rPr>
+          <w:rFonts w:ascii="Consolas" w:eastAsia="Times New Roman" w:hAnsi="Consolas" w:cs="Times New Roman"/>
+          <w:b/>
+          <w:bCs/>
+          <w:color w:val="739ECA"/>
+          <w:sz w:val="20"/>
+          <w:szCs w:val="20"/>
+          <w:lang w:eastAsia="pt-BR"/>
+        </w:rPr>
+        <w:t>INTO</w:t>
+      </w:r>
+      <w:r>
+        <w:rPr>
+          <w:rFonts w:ascii="Consolas" w:eastAsia="Times New Roman" w:hAnsi="Consolas" w:cs="Times New Roman"/>
+          <w:color w:val="AAAAAA"/>
+          <w:sz w:val="20"/>
+          <w:szCs w:val="20"/>
+          <w:lang w:eastAsia="pt-BR"/>
+        </w:rPr>
+        <w:t xml:space="preserve"> </w:t>
+      </w:r>
+      <w:proofErr w:type="spellStart"/>
+      <w:r>
+        <w:rPr>
+          <w:rFonts w:ascii="Consolas" w:eastAsia="Times New Roman" w:hAnsi="Consolas" w:cs="Times New Roman"/>
+          <w:color w:val="9E9E9E"/>
+          <w:sz w:val="20"/>
+          <w:szCs w:val="20"/>
+          <w:lang w:eastAsia="pt-BR"/>
+        </w:rPr>
+        <w:t>Estado_Civil</w:t>
+      </w:r>
+      <w:proofErr w:type="spellEnd"/>
+      <w:r>
+        <w:rPr>
+          <w:rFonts w:ascii="Consolas" w:eastAsia="Times New Roman" w:hAnsi="Consolas" w:cs="Times New Roman"/>
+          <w:color w:val="AAAAAA"/>
+          <w:sz w:val="20"/>
+          <w:szCs w:val="20"/>
+          <w:lang w:eastAsia="pt-BR"/>
+        </w:rPr>
+        <w:t xml:space="preserve"> (</w:t>
+      </w:r>
+      <w:r>
+        <w:rPr>
+          <w:rFonts w:ascii="Consolas" w:eastAsia="Times New Roman" w:hAnsi="Consolas" w:cs="Times New Roman"/>
+          <w:color w:val="9E9E9E"/>
+          <w:sz w:val="20"/>
+          <w:szCs w:val="20"/>
+          <w:lang w:eastAsia="pt-BR"/>
+        </w:rPr>
+        <w:t>id</w:t>
+      </w:r>
+      <w:r>
+        <w:rPr>
+          <w:rFonts w:ascii="Consolas" w:eastAsia="Times New Roman" w:hAnsi="Consolas" w:cs="Times New Roman"/>
+          <w:color w:val="AAAAAA"/>
+          <w:sz w:val="20"/>
+          <w:szCs w:val="20"/>
+          <w:lang w:eastAsia="pt-BR"/>
+        </w:rPr>
+        <w:t xml:space="preserve">, </w:t>
+      </w:r>
+      <w:r>
+        <w:rPr>
+          <w:rFonts w:ascii="Consolas" w:eastAsia="Times New Roman" w:hAnsi="Consolas" w:cs="Times New Roman"/>
+          <w:color w:val="9E9E9E"/>
+          <w:sz w:val="20"/>
+          <w:szCs w:val="20"/>
+          <w:lang w:eastAsia="pt-BR"/>
+        </w:rPr>
+        <w:t>nome</w:t>
+      </w:r>
+      <w:r>
+        <w:rPr>
+          <w:rFonts w:ascii="Consolas" w:eastAsia="Times New Roman" w:hAnsi="Consolas" w:cs="Times New Roman"/>
+          <w:color w:val="AAAAAA"/>
+          <w:sz w:val="20"/>
+          <w:szCs w:val="20"/>
+          <w:lang w:eastAsia="pt-BR"/>
+        </w:rPr>
+        <w:t xml:space="preserve">) </w:t>
+      </w:r>
+      <w:r>
+        <w:rPr>
+          <w:rFonts w:ascii="Consolas" w:eastAsia="Times New Roman" w:hAnsi="Consolas" w:cs="Times New Roman"/>
+          <w:b/>
+          <w:bCs/>
+          <w:color w:val="739ECA"/>
+          <w:sz w:val="20"/>
+          <w:szCs w:val="20"/>
+          <w:lang w:eastAsia="pt-BR"/>
+        </w:rPr>
+        <w:t>VALUES</w:t>
+      </w:r>
+    </w:p>
+    <w:p>
+      <w:pPr>
+        <w:shd w:val="clear" w:color="auto" w:fill="2F2F2F"/>
+        <w:spacing w:after="0" w:line="240" w:lineRule="auto"/>
+        <w:rPr>
+          <w:rFonts w:ascii="Consolas" w:eastAsia="Times New Roman" w:hAnsi="Consolas" w:cs="Times New Roman"/>
+          <w:color w:val="AAAAAA"/>
+          <w:sz w:val="20"/>
+          <w:szCs w:val="20"/>
+          <w:lang w:eastAsia="pt-BR"/>
+        </w:rPr>
+      </w:pPr>
+      <w:r>
+        <w:rPr>
+          <w:rFonts w:ascii="Consolas" w:eastAsia="Times New Roman" w:hAnsi="Consolas" w:cs="Times New Roman"/>
+          <w:color w:val="AAAAAA"/>
+          <w:sz w:val="20"/>
+          <w:szCs w:val="20"/>
+          <w:lang w:eastAsia="pt-BR"/>
+        </w:rPr>
+        <w:t>(</w:t>
+      </w:r>
+      <w:r>
+        <w:rPr>
+          <w:rFonts w:ascii="Consolas" w:eastAsia="Times New Roman" w:hAnsi="Consolas" w:cs="Times New Roman"/>
+          <w:color w:val="C0C0C0"/>
+          <w:sz w:val="20"/>
+          <w:szCs w:val="20"/>
+          <w:lang w:eastAsia="pt-BR"/>
+        </w:rPr>
+        <w:t>1</w:t>
+      </w:r>
+      <w:r>
+        <w:rPr>
+          <w:rFonts w:ascii="Consolas" w:eastAsia="Times New Roman" w:hAnsi="Consolas" w:cs="Times New Roman"/>
+          <w:color w:val="AAAAAA"/>
+          <w:sz w:val="20"/>
+          <w:szCs w:val="20"/>
+          <w:lang w:eastAsia="pt-BR"/>
+        </w:rPr>
+        <w:t xml:space="preserve">, </w:t>
+      </w:r>
+      <w:r>
+        <w:rPr>
+          <w:rFonts w:ascii="Consolas" w:eastAsia="Times New Roman" w:hAnsi="Consolas" w:cs="Times New Roman"/>
+          <w:color w:val="CAC580"/>
+          <w:sz w:val="20"/>
+          <w:szCs w:val="20"/>
+          <w:lang w:eastAsia="pt-BR"/>
+        </w:rPr>
+        <w:t>'</w:t>
+      </w:r>
+      <w:proofErr w:type="gramStart"/>
+      <w:r>
+        <w:rPr>
+          <w:rFonts w:ascii="Consolas" w:eastAsia="Times New Roman" w:hAnsi="Consolas" w:cs="Times New Roman"/>
+          <w:color w:val="CAC580"/>
+          <w:sz w:val="20"/>
+          <w:szCs w:val="20"/>
+          <w:lang w:eastAsia="pt-BR"/>
+        </w:rPr>
+        <w:t>Solteiro(</w:t>
+      </w:r>
+      <w:proofErr w:type="gramEnd"/>
+      <w:r>
+        <w:rPr>
+          <w:rFonts w:ascii="Consolas" w:eastAsia="Times New Roman" w:hAnsi="Consolas" w:cs="Times New Roman"/>
+          <w:color w:val="CAC580"/>
+          <w:sz w:val="20"/>
+          <w:szCs w:val="20"/>
+          <w:lang w:eastAsia="pt-BR"/>
+        </w:rPr>
+        <w:t>a)'</w:t>
+      </w:r>
+      <w:r>
+        <w:rPr>
+          <w:rFonts w:ascii="Consolas" w:eastAsia="Times New Roman" w:hAnsi="Consolas" w:cs="Times New Roman"/>
+          <w:color w:val="AAAAAA"/>
+          <w:sz w:val="20"/>
+          <w:szCs w:val="20"/>
+          <w:lang w:eastAsia="pt-BR"/>
+        </w:rPr>
+        <w:t>),</w:t>
+      </w:r>
+    </w:p>
+    <w:p>
+      <w:pPr>
+        <w:shd w:val="clear" w:color="auto" w:fill="2F2F2F"/>
+        <w:spacing w:after="0" w:line="240" w:lineRule="auto"/>
+        <w:rPr>
+          <w:rFonts w:ascii="Consolas" w:eastAsia="Times New Roman" w:hAnsi="Consolas" w:cs="Times New Roman"/>
+          <w:color w:val="AAAAAA"/>
+          <w:sz w:val="20"/>
+          <w:szCs w:val="20"/>
+          <w:lang w:eastAsia="pt-BR"/>
+        </w:rPr>
+      </w:pPr>
+      <w:r>
+        <w:rPr>
+          <w:rFonts w:ascii="Consolas" w:eastAsia="Times New Roman" w:hAnsi="Consolas" w:cs="Times New Roman"/>
+          <w:color w:val="AAAAAA"/>
+          <w:sz w:val="20"/>
+          <w:szCs w:val="20"/>
+          <w:lang w:eastAsia="pt-BR"/>
+        </w:rPr>
+        <w:t>(</w:t>
+      </w:r>
+      <w:r>
+        <w:rPr>
+          <w:rFonts w:ascii="Consolas" w:eastAsia="Times New Roman" w:hAnsi="Consolas" w:cs="Times New Roman"/>
+          <w:color w:val="C0C0C0"/>
+          <w:sz w:val="20"/>
+          <w:szCs w:val="20"/>
+          <w:lang w:eastAsia="pt-BR"/>
+        </w:rPr>
+        <w:t>2</w:t>
+      </w:r>
+      <w:r>
+        <w:rPr>
+          <w:rFonts w:ascii="Consolas" w:eastAsia="Times New Roman" w:hAnsi="Consolas" w:cs="Times New Roman"/>
+          <w:color w:val="AAAAAA"/>
+          <w:sz w:val="20"/>
+          <w:szCs w:val="20"/>
+          <w:lang w:eastAsia="pt-BR"/>
+        </w:rPr>
+        <w:t xml:space="preserve">, </w:t>
+      </w:r>
+      <w:r>
+        <w:rPr>
+          <w:rFonts w:ascii="Consolas" w:eastAsia="Times New Roman" w:hAnsi="Consolas" w:cs="Times New Roman"/>
+          <w:color w:val="CAC580"/>
+          <w:sz w:val="20"/>
+          <w:szCs w:val="20"/>
+          <w:lang w:eastAsia="pt-BR"/>
+        </w:rPr>
+        <w:t>'</w:t>
+      </w:r>
+      <w:proofErr w:type="gramStart"/>
+      <w:r>
+        <w:rPr>
+          <w:rFonts w:ascii="Consolas" w:eastAsia="Times New Roman" w:hAnsi="Consolas" w:cs="Times New Roman"/>
+          <w:color w:val="CAC580"/>
+          <w:sz w:val="20"/>
+          <w:szCs w:val="20"/>
+          <w:lang w:eastAsia="pt-BR"/>
+        </w:rPr>
+        <w:t>Casado(</w:t>
+      </w:r>
+      <w:proofErr w:type="gramEnd"/>
+      <w:r>
+        <w:rPr>
+          <w:rFonts w:ascii="Consolas" w:eastAsia="Times New Roman" w:hAnsi="Consolas" w:cs="Times New Roman"/>
+          <w:color w:val="CAC580"/>
+          <w:sz w:val="20"/>
+          <w:szCs w:val="20"/>
+          <w:lang w:eastAsia="pt-BR"/>
+        </w:rPr>
+        <w:t>a)'</w:t>
+      </w:r>
+      <w:r>
+        <w:rPr>
+          <w:rFonts w:ascii="Consolas" w:eastAsia="Times New Roman" w:hAnsi="Consolas" w:cs="Times New Roman"/>
+          <w:color w:val="AAAAAA"/>
+          <w:sz w:val="20"/>
+          <w:szCs w:val="20"/>
+          <w:lang w:eastAsia="pt-BR"/>
+        </w:rPr>
+        <w:t>),</w:t>
+      </w:r>
+    </w:p>
+    <w:p>
+      <w:pPr>
+        <w:shd w:val="clear" w:color="auto" w:fill="2F2F2F"/>
+        <w:spacing w:after="0" w:line="240" w:lineRule="auto"/>
+        <w:rPr>
+          <w:rFonts w:ascii="Consolas" w:eastAsia="Times New Roman" w:hAnsi="Consolas" w:cs="Times New Roman"/>
+          <w:color w:val="AAAAAA"/>
+          <w:sz w:val="20"/>
+          <w:szCs w:val="20"/>
+          <w:lang w:eastAsia="pt-BR"/>
+        </w:rPr>
+      </w:pPr>
+      <w:r>
+        <w:rPr>
+          <w:rFonts w:ascii="Consolas" w:eastAsia="Times New Roman" w:hAnsi="Consolas" w:cs="Times New Roman"/>
+          <w:color w:val="AAAAAA"/>
+          <w:sz w:val="20"/>
+          <w:szCs w:val="20"/>
+          <w:lang w:eastAsia="pt-BR"/>
+        </w:rPr>
+        <w:t>(</w:t>
+      </w:r>
+      <w:r>
+        <w:rPr>
+          <w:rFonts w:ascii="Consolas" w:eastAsia="Times New Roman" w:hAnsi="Consolas" w:cs="Times New Roman"/>
+          <w:color w:val="C0C0C0"/>
+          <w:sz w:val="20"/>
+          <w:szCs w:val="20"/>
+          <w:lang w:eastAsia="pt-BR"/>
+        </w:rPr>
+        <w:t>3</w:t>
+      </w:r>
+      <w:r>
+        <w:rPr>
+          <w:rFonts w:ascii="Consolas" w:eastAsia="Times New Roman" w:hAnsi="Consolas" w:cs="Times New Roman"/>
+          <w:color w:val="AAAAAA"/>
+          <w:sz w:val="20"/>
+          <w:szCs w:val="20"/>
+          <w:lang w:eastAsia="pt-BR"/>
+        </w:rPr>
+        <w:t xml:space="preserve">, </w:t>
+      </w:r>
+      <w:r>
+        <w:rPr>
+          <w:rFonts w:ascii="Consolas" w:eastAsia="Times New Roman" w:hAnsi="Consolas" w:cs="Times New Roman"/>
+          <w:color w:val="CAC580"/>
+          <w:sz w:val="20"/>
+          <w:szCs w:val="20"/>
+          <w:lang w:eastAsia="pt-BR"/>
+        </w:rPr>
+        <w:t>'</w:t>
+      </w:r>
+      <w:proofErr w:type="gramStart"/>
+      <w:r>
+        <w:rPr>
+          <w:rFonts w:ascii="Consolas" w:eastAsia="Times New Roman" w:hAnsi="Consolas" w:cs="Times New Roman"/>
+          <w:color w:val="CAC580"/>
+          <w:sz w:val="20"/>
+          <w:szCs w:val="20"/>
+          <w:lang w:eastAsia="pt-BR"/>
+        </w:rPr>
+        <w:t>Divorciado(</w:t>
+      </w:r>
+      <w:proofErr w:type="gramEnd"/>
+      <w:r>
+        <w:rPr>
+          <w:rFonts w:ascii="Consolas" w:eastAsia="Times New Roman" w:hAnsi="Consolas" w:cs="Times New Roman"/>
+          <w:color w:val="CAC580"/>
+          <w:sz w:val="20"/>
+          <w:szCs w:val="20"/>
+          <w:lang w:eastAsia="pt-BR"/>
+        </w:rPr>
+        <w:t>a)'</w:t>
+      </w:r>
+      <w:r>
+        <w:rPr>
+          <w:rFonts w:ascii="Consolas" w:eastAsia="Times New Roman" w:hAnsi="Consolas" w:cs="Times New Roman"/>
+          <w:color w:val="AAAAAA"/>
+          <w:sz w:val="20"/>
+          <w:szCs w:val="20"/>
+          <w:lang w:eastAsia="pt-BR"/>
+        </w:rPr>
+        <w:t>),</w:t>
+      </w:r>
+    </w:p>
+    <w:p>
+      <w:pPr>
+        <w:shd w:val="clear" w:color="auto" w:fill="2F2F2F"/>
+        <w:spacing w:after="0" w:line="240" w:lineRule="auto"/>
+        <w:rPr>
+          <w:rFonts w:ascii="Consolas" w:eastAsia="Times New Roman" w:hAnsi="Consolas" w:cs="Times New Roman"/>
+          <w:color w:val="AAAAAA"/>
+          <w:sz w:val="20"/>
+          <w:szCs w:val="20"/>
+          <w:lang w:eastAsia="pt-BR"/>
+        </w:rPr>
+      </w:pPr>
+      <w:r>
+        <w:rPr>
+          <w:rFonts w:ascii="Consolas" w:eastAsia="Times New Roman" w:hAnsi="Consolas" w:cs="Times New Roman"/>
+          <w:color w:val="AAAAAA"/>
+          <w:sz w:val="20"/>
+          <w:szCs w:val="20"/>
+          <w:lang w:eastAsia="pt-BR"/>
+        </w:rPr>
+        <w:t>(</w:t>
+      </w:r>
+      <w:r>
+        <w:rPr>
+          <w:rFonts w:ascii="Consolas" w:eastAsia="Times New Roman" w:hAnsi="Consolas" w:cs="Times New Roman"/>
+          <w:color w:val="C0C0C0"/>
+          <w:sz w:val="20"/>
+          <w:szCs w:val="20"/>
+          <w:lang w:eastAsia="pt-BR"/>
+        </w:rPr>
+        <w:t>4</w:t>
+      </w:r>
+      <w:r>
+        <w:rPr>
+          <w:rFonts w:ascii="Consolas" w:eastAsia="Times New Roman" w:hAnsi="Consolas" w:cs="Times New Roman"/>
+          <w:color w:val="AAAAAA"/>
+          <w:sz w:val="20"/>
+          <w:szCs w:val="20"/>
+          <w:lang w:eastAsia="pt-BR"/>
+        </w:rPr>
+        <w:t xml:space="preserve">, </w:t>
+      </w:r>
+      <w:r>
+        <w:rPr>
+          <w:rFonts w:ascii="Consolas" w:eastAsia="Times New Roman" w:hAnsi="Consolas" w:cs="Times New Roman"/>
+          <w:color w:val="CAC580"/>
+          <w:sz w:val="20"/>
+          <w:szCs w:val="20"/>
+          <w:lang w:eastAsia="pt-BR"/>
+        </w:rPr>
+        <w:t>'</w:t>
+      </w:r>
+      <w:proofErr w:type="gramStart"/>
+      <w:r>
+        <w:rPr>
+          <w:rFonts w:ascii="Consolas" w:eastAsia="Times New Roman" w:hAnsi="Consolas" w:cs="Times New Roman"/>
+          <w:color w:val="CAC580"/>
+          <w:sz w:val="20"/>
+          <w:szCs w:val="20"/>
+          <w:lang w:eastAsia="pt-BR"/>
+        </w:rPr>
+        <w:t>Viúvo(</w:t>
+      </w:r>
+      <w:proofErr w:type="gramEnd"/>
+      <w:r>
+        <w:rPr>
+          <w:rFonts w:ascii="Consolas" w:eastAsia="Times New Roman" w:hAnsi="Consolas" w:cs="Times New Roman"/>
+          <w:color w:val="CAC580"/>
+          <w:sz w:val="20"/>
+          <w:szCs w:val="20"/>
+          <w:lang w:eastAsia="pt-BR"/>
+        </w:rPr>
+        <w:t>a)'</w:t>
+      </w:r>
+      <w:r>
+        <w:rPr>
+          <w:rFonts w:ascii="Consolas" w:eastAsia="Times New Roman" w:hAnsi="Consolas" w:cs="Times New Roman"/>
+          <w:color w:val="AAAAAA"/>
+          <w:sz w:val="20"/>
+          <w:szCs w:val="20"/>
+          <w:lang w:eastAsia="pt-BR"/>
+        </w:rPr>
+        <w:t>),</w:t>
+      </w:r>
+    </w:p>
+    <w:p>
+      <w:pPr>
+        <w:shd w:val="clear" w:color="auto" w:fill="2F2F2F"/>
+        <w:spacing w:after="0" w:line="240" w:lineRule="auto"/>
+        <w:rPr>
+          <w:rFonts w:ascii="Consolas" w:eastAsia="Times New Roman" w:hAnsi="Consolas" w:cs="Times New Roman"/>
+          <w:color w:val="AAAAAA"/>
+          <w:sz w:val="20"/>
+          <w:szCs w:val="20"/>
+          <w:lang w:eastAsia="pt-BR"/>
+        </w:rPr>
+      </w:pPr>
+      <w:r>
+        <w:rPr>
+          <w:rFonts w:ascii="Consolas" w:eastAsia="Times New Roman" w:hAnsi="Consolas" w:cs="Times New Roman"/>
+          <w:color w:val="AAAAAA"/>
+          <w:sz w:val="20"/>
+          <w:szCs w:val="20"/>
+          <w:lang w:eastAsia="pt-BR"/>
+        </w:rPr>
+        <w:t>(</w:t>
+      </w:r>
+      <w:r>
+        <w:rPr>
+          <w:rFonts w:ascii="Consolas" w:eastAsia="Times New Roman" w:hAnsi="Consolas" w:cs="Times New Roman"/>
+          <w:color w:val="C0C0C0"/>
+          <w:sz w:val="20"/>
+          <w:szCs w:val="20"/>
+          <w:lang w:eastAsia="pt-BR"/>
+        </w:rPr>
+        <w:t>5</w:t>
+      </w:r>
+      <w:r>
+        <w:rPr>
+          <w:rFonts w:ascii="Consolas" w:eastAsia="Times New Roman" w:hAnsi="Consolas" w:cs="Times New Roman"/>
+          <w:color w:val="AAAAAA"/>
+          <w:sz w:val="20"/>
+          <w:szCs w:val="20"/>
+          <w:lang w:eastAsia="pt-BR"/>
+        </w:rPr>
+        <w:t xml:space="preserve">, </w:t>
+      </w:r>
+      <w:r>
+        <w:rPr>
+          <w:rFonts w:ascii="Consolas" w:eastAsia="Times New Roman" w:hAnsi="Consolas" w:cs="Times New Roman"/>
+          <w:color w:val="CAC580"/>
+          <w:sz w:val="20"/>
+          <w:szCs w:val="20"/>
+          <w:lang w:eastAsia="pt-BR"/>
+        </w:rPr>
+        <w:t>'</w:t>
+      </w:r>
+      <w:proofErr w:type="gramStart"/>
+      <w:r>
+        <w:rPr>
+          <w:rFonts w:ascii="Consolas" w:eastAsia="Times New Roman" w:hAnsi="Consolas" w:cs="Times New Roman"/>
+          <w:color w:val="CAC580"/>
+          <w:sz w:val="20"/>
+          <w:szCs w:val="20"/>
+          <w:lang w:eastAsia="pt-BR"/>
+        </w:rPr>
+        <w:t>Separado(</w:t>
+      </w:r>
+      <w:proofErr w:type="gramEnd"/>
+      <w:r>
+        <w:rPr>
+          <w:rFonts w:ascii="Consolas" w:eastAsia="Times New Roman" w:hAnsi="Consolas" w:cs="Times New Roman"/>
+          <w:color w:val="CAC580"/>
+          <w:sz w:val="20"/>
+          <w:szCs w:val="20"/>
+          <w:lang w:eastAsia="pt-BR"/>
+        </w:rPr>
+        <w:t>a)'</w:t>
+      </w:r>
+      <w:r>
+        <w:rPr>
+          <w:rFonts w:ascii="Consolas" w:eastAsia="Times New Roman" w:hAnsi="Consolas" w:cs="Times New Roman"/>
+          <w:color w:val="AAAAAA"/>
+          <w:sz w:val="20"/>
+          <w:szCs w:val="20"/>
+          <w:lang w:eastAsia="pt-BR"/>
+        </w:rPr>
+        <w:t>)</w:t>
+      </w:r>
+      <w:r>
+        <w:rPr>
+          <w:rFonts w:ascii="Consolas" w:eastAsia="Times New Roman" w:hAnsi="Consolas" w:cs="Times New Roman"/>
+          <w:color w:val="EECC64"/>
+          <w:sz w:val="20"/>
+          <w:szCs w:val="20"/>
+          <w:lang w:eastAsia="pt-BR"/>
+        </w:rPr>
+        <w:t>;</w:t>
+      </w:r>
+    </w:p>
+    <w:p>
+      <w:pPr>
+        <w:shd w:val="clear" w:color="auto" w:fill="2F2F2F"/>
+        <w:spacing w:after="0" w:line="240" w:lineRule="auto"/>
+        <w:rPr>
+          <w:rFonts w:ascii="Consolas" w:eastAsia="Times New Roman" w:hAnsi="Consolas" w:cs="Times New Roman"/>
+          <w:color w:val="AAAAAA"/>
+          <w:sz w:val="20"/>
+          <w:szCs w:val="20"/>
+          <w:lang w:eastAsia="pt-BR"/>
+        </w:rPr>
+      </w:pPr>
+    </w:p>
+    <w:p>
+      <w:pPr>
+        <w:shd w:val="clear" w:color="auto" w:fill="2F2F2F"/>
+        <w:spacing w:after="0" w:line="240" w:lineRule="auto"/>
+        <w:rPr>
+          <w:rFonts w:ascii="Consolas" w:eastAsia="Times New Roman" w:hAnsi="Consolas" w:cs="Times New Roman"/>
+          <w:color w:val="AAAAAA"/>
+          <w:sz w:val="20"/>
+          <w:szCs w:val="20"/>
+          <w:lang w:eastAsia="pt-BR"/>
+        </w:rPr>
+      </w:pPr>
+      <w:r>
+        <w:rPr>
+          <w:rFonts w:ascii="Consolas" w:eastAsia="Times New Roman" w:hAnsi="Consolas" w:cs="Times New Roman"/>
+          <w:b/>
+          <w:bCs/>
+          <w:color w:val="739ECA"/>
+          <w:sz w:val="20"/>
+          <w:szCs w:val="20"/>
+          <w:lang w:eastAsia="pt-BR"/>
+        </w:rPr>
+        <w:t>ALTER</w:t>
+      </w:r>
+      <w:r>
+        <w:rPr>
+          <w:rFonts w:ascii="Consolas" w:eastAsia="Times New Roman" w:hAnsi="Consolas" w:cs="Times New Roman"/>
+          <w:color w:val="AAAAAA"/>
+          <w:sz w:val="20"/>
+          <w:szCs w:val="20"/>
+          <w:lang w:eastAsia="pt-BR"/>
+        </w:rPr>
+        <w:t xml:space="preserve"> </w:t>
+      </w:r>
+      <w:r>
+        <w:rPr>
+          <w:rFonts w:ascii="Consolas" w:eastAsia="Times New Roman" w:hAnsi="Consolas" w:cs="Times New Roman"/>
+          <w:b/>
+          <w:bCs/>
+          <w:color w:val="739ECA"/>
+          <w:sz w:val="20"/>
+          <w:szCs w:val="20"/>
+          <w:lang w:eastAsia="pt-BR"/>
+        </w:rPr>
+        <w:t>TABLE</w:t>
+      </w:r>
+      <w:r>
+        <w:rPr>
+          <w:rFonts w:ascii="Consolas" w:eastAsia="Times New Roman" w:hAnsi="Consolas" w:cs="Times New Roman"/>
+          <w:color w:val="AAAAAA"/>
+          <w:sz w:val="20"/>
+          <w:szCs w:val="20"/>
+          <w:lang w:eastAsia="pt-BR"/>
+        </w:rPr>
+        <w:t xml:space="preserve"> </w:t>
+      </w:r>
+      <w:proofErr w:type="spellStart"/>
+      <w:proofErr w:type="gramStart"/>
+      <w:r>
+        <w:rPr>
+          <w:rFonts w:ascii="Consolas" w:eastAsia="Times New Roman" w:hAnsi="Consolas" w:cs="Times New Roman"/>
+          <w:color w:val="9E9E9E"/>
+          <w:sz w:val="20"/>
+          <w:szCs w:val="20"/>
+          <w:lang w:eastAsia="pt-BR"/>
+        </w:rPr>
+        <w:t>reservadequartosleonardo</w:t>
+      </w:r>
+      <w:r>
+        <w:rPr>
+          <w:rFonts w:ascii="Consolas" w:eastAsia="Times New Roman" w:hAnsi="Consolas" w:cs="Times New Roman"/>
+          <w:color w:val="AAAAAA"/>
+          <w:sz w:val="20"/>
+          <w:szCs w:val="20"/>
+          <w:lang w:eastAsia="pt-BR"/>
+        </w:rPr>
+        <w:t>.</w:t>
+      </w:r>
+      <w:r>
+        <w:rPr>
+          <w:rFonts w:ascii="Consolas" w:eastAsia="Times New Roman" w:hAnsi="Consolas" w:cs="Times New Roman"/>
+          <w:color w:val="9E9E9E"/>
+          <w:sz w:val="20"/>
+          <w:szCs w:val="20"/>
+          <w:lang w:eastAsia="pt-BR"/>
+        </w:rPr>
+        <w:t>quarto</w:t>
+      </w:r>
+      <w:proofErr w:type="spellEnd"/>
+      <w:proofErr w:type="gramEnd"/>
+      <w:r>
+        <w:rPr>
+          <w:rFonts w:ascii="Consolas" w:eastAsia="Times New Roman" w:hAnsi="Consolas" w:cs="Times New Roman"/>
+          <w:color w:val="AAAAAA"/>
+          <w:sz w:val="20"/>
+          <w:szCs w:val="20"/>
+          <w:lang w:eastAsia="pt-BR"/>
+        </w:rPr>
+        <w:t xml:space="preserve"> </w:t>
+      </w:r>
+      <w:r>
+        <w:rPr>
+          <w:rFonts w:ascii="Consolas" w:eastAsia="Times New Roman" w:hAnsi="Consolas" w:cs="Times New Roman"/>
+          <w:b/>
+          <w:bCs/>
+          <w:color w:val="739ECA"/>
+          <w:sz w:val="20"/>
+          <w:szCs w:val="20"/>
+          <w:lang w:eastAsia="pt-BR"/>
+        </w:rPr>
+        <w:t>MODIFY</w:t>
+      </w:r>
+      <w:r>
+        <w:rPr>
+          <w:rFonts w:ascii="Consolas" w:eastAsia="Times New Roman" w:hAnsi="Consolas" w:cs="Times New Roman"/>
+          <w:color w:val="AAAAAA"/>
+          <w:sz w:val="20"/>
+          <w:szCs w:val="20"/>
+          <w:lang w:eastAsia="pt-BR"/>
+        </w:rPr>
+        <w:t xml:space="preserve"> </w:t>
+      </w:r>
+      <w:r>
+        <w:rPr>
+          <w:rFonts w:ascii="Consolas" w:eastAsia="Times New Roman" w:hAnsi="Consolas" w:cs="Times New Roman"/>
+          <w:b/>
+          <w:bCs/>
+          <w:color w:val="739ECA"/>
+          <w:sz w:val="20"/>
+          <w:szCs w:val="20"/>
+          <w:lang w:eastAsia="pt-BR"/>
+        </w:rPr>
+        <w:t>COLUMN</w:t>
+      </w:r>
+      <w:r>
+        <w:rPr>
+          <w:rFonts w:ascii="Consolas" w:eastAsia="Times New Roman" w:hAnsi="Consolas" w:cs="Times New Roman"/>
+          <w:color w:val="AAAAAA"/>
+          <w:sz w:val="20"/>
+          <w:szCs w:val="20"/>
+          <w:lang w:eastAsia="pt-BR"/>
+        </w:rPr>
+        <w:t xml:space="preserve"> </w:t>
+      </w:r>
+      <w:r>
+        <w:rPr>
+          <w:rFonts w:ascii="Consolas" w:eastAsia="Times New Roman" w:hAnsi="Consolas" w:cs="Times New Roman"/>
+          <w:color w:val="9E9E9E"/>
+          <w:sz w:val="20"/>
+          <w:szCs w:val="20"/>
+          <w:lang w:eastAsia="pt-BR"/>
+        </w:rPr>
+        <w:t>capacidade</w:t>
+      </w:r>
+      <w:r>
+        <w:rPr>
+          <w:rFonts w:ascii="Consolas" w:eastAsia="Times New Roman" w:hAnsi="Consolas" w:cs="Times New Roman"/>
+          <w:color w:val="AAAAAA"/>
+          <w:sz w:val="20"/>
+          <w:szCs w:val="20"/>
+          <w:lang w:eastAsia="pt-BR"/>
+        </w:rPr>
+        <w:t xml:space="preserve"> </w:t>
+      </w:r>
+      <w:proofErr w:type="spellStart"/>
+      <w:r>
+        <w:rPr>
+          <w:rFonts w:ascii="Consolas" w:eastAsia="Times New Roman" w:hAnsi="Consolas" w:cs="Times New Roman"/>
+          <w:b/>
+          <w:bCs/>
+          <w:color w:val="C1AA6C"/>
+          <w:sz w:val="20"/>
+          <w:szCs w:val="20"/>
+          <w:lang w:eastAsia="pt-BR"/>
+        </w:rPr>
+        <w:t>varchar</w:t>
+      </w:r>
+      <w:proofErr w:type="spellEnd"/>
+      <w:r>
+        <w:rPr>
+          <w:rFonts w:ascii="Consolas" w:eastAsia="Times New Roman" w:hAnsi="Consolas" w:cs="Times New Roman"/>
+          <w:color w:val="AAAAAA"/>
+          <w:sz w:val="20"/>
+          <w:szCs w:val="20"/>
+          <w:lang w:eastAsia="pt-BR"/>
+        </w:rPr>
+        <w:t>(</w:t>
+      </w:r>
+      <w:r>
+        <w:rPr>
+          <w:rFonts w:ascii="Consolas" w:eastAsia="Times New Roman" w:hAnsi="Consolas" w:cs="Times New Roman"/>
+          <w:color w:val="C0C0C0"/>
+          <w:sz w:val="20"/>
+          <w:szCs w:val="20"/>
+          <w:lang w:eastAsia="pt-BR"/>
+        </w:rPr>
+        <w:t>45</w:t>
+      </w:r>
+      <w:r>
+        <w:rPr>
+          <w:rFonts w:ascii="Consolas" w:eastAsia="Times New Roman" w:hAnsi="Consolas" w:cs="Times New Roman"/>
+          <w:color w:val="AAAAAA"/>
+          <w:sz w:val="20"/>
+          <w:szCs w:val="20"/>
+          <w:lang w:eastAsia="pt-BR"/>
+        </w:rPr>
+        <w:t xml:space="preserve">) </w:t>
+      </w:r>
+      <w:r>
+        <w:rPr>
+          <w:rFonts w:ascii="Consolas" w:eastAsia="Times New Roman" w:hAnsi="Consolas" w:cs="Times New Roman"/>
+          <w:b/>
+          <w:bCs/>
+          <w:color w:val="739ECA"/>
+          <w:sz w:val="20"/>
+          <w:szCs w:val="20"/>
+          <w:lang w:eastAsia="pt-BR"/>
+        </w:rPr>
+        <w:t>NOT</w:t>
+      </w:r>
+      <w:r>
+        <w:rPr>
+          <w:rFonts w:ascii="Consolas" w:eastAsia="Times New Roman" w:hAnsi="Consolas" w:cs="Times New Roman"/>
+          <w:color w:val="AAAAAA"/>
+          <w:sz w:val="20"/>
+          <w:szCs w:val="20"/>
+          <w:lang w:eastAsia="pt-BR"/>
+        </w:rPr>
+        <w:t xml:space="preserve"> </w:t>
+      </w:r>
+      <w:r>
+        <w:rPr>
+          <w:rFonts w:ascii="Consolas" w:eastAsia="Times New Roman" w:hAnsi="Consolas" w:cs="Times New Roman"/>
+          <w:b/>
+          <w:bCs/>
+          <w:color w:val="739ECA"/>
+          <w:sz w:val="20"/>
+          <w:szCs w:val="20"/>
+          <w:lang w:eastAsia="pt-BR"/>
+        </w:rPr>
+        <w:t>NULL</w:t>
+      </w:r>
+      <w:r>
+        <w:rPr>
+          <w:rFonts w:ascii="Consolas" w:eastAsia="Times New Roman" w:hAnsi="Consolas" w:cs="Times New Roman"/>
+          <w:color w:val="EECC64"/>
+          <w:sz w:val="20"/>
+          <w:szCs w:val="20"/>
+          <w:lang w:eastAsia="pt-BR"/>
+        </w:rPr>
+        <w:t>;</w:t>
+      </w:r>
+    </w:p>
+    <w:p>
+      <w:pPr>
+        <w:shd w:val="clear" w:color="auto" w:fill="2F2F2F"/>
+        <w:spacing w:after="0" w:line="240" w:lineRule="auto"/>
+        <w:rPr>
+          <w:rFonts w:ascii="Consolas" w:eastAsia="Times New Roman" w:hAnsi="Consolas" w:cs="Times New Roman"/>
+          <w:color w:val="AAAAAA"/>
+          <w:sz w:val="20"/>
+          <w:szCs w:val="20"/>
+          <w:lang w:eastAsia="pt-BR"/>
+        </w:rPr>
+      </w:pPr>
       <w:bookmarkStart w:id="0" w:name="_GoBack"/>
       <w:bookmarkEnd w:id="0"/>
-      <w:proofErr w:type="gramEnd"/>
-      <w:r>
-        <w:rPr>
-          <w:rFonts w:ascii="Consolas" w:eastAsia="Times New Roman" w:hAnsi="Consolas" w:cs="Times New Roman"/>
-          <w:color w:val="AAAAAA"/>
-          <w:sz w:val="20"/>
-          <w:szCs w:val="20"/>
-          <w:lang w:eastAsia="pt-BR"/>
-        </w:rPr>
-        <w:t xml:space="preserve"> </w:t>
-      </w:r>
-      <w:r>
-        <w:rPr>
-          <w:rFonts w:ascii="Consolas" w:eastAsia="Times New Roman" w:hAnsi="Consolas" w:cs="Times New Roman"/>
-          <w:b/>
-          <w:bCs/>
-          <w:color w:val="C1AA6C"/>
-          <w:sz w:val="20"/>
-          <w:szCs w:val="20"/>
-          <w:lang w:eastAsia="pt-BR"/>
-        </w:rPr>
-        <w:t>VARCHAR</w:t>
-      </w:r>
-      <w:r>
-        <w:rPr>
-          <w:rFonts w:ascii="Consolas" w:eastAsia="Times New Roman" w:hAnsi="Consolas" w:cs="Times New Roman"/>
-          <w:color w:val="AAAAAA"/>
-          <w:sz w:val="20"/>
-          <w:szCs w:val="20"/>
-          <w:lang w:eastAsia="pt-BR"/>
-        </w:rPr>
-        <w:t>(</w:t>
-      </w:r>
-      <w:r>
-        <w:rPr>
-          <w:rFonts w:ascii="Consolas" w:eastAsia="Times New Roman" w:hAnsi="Consolas" w:cs="Times New Roman"/>
-          <w:color w:val="C0C0C0"/>
-          <w:sz w:val="20"/>
-          <w:szCs w:val="20"/>
-          <w:lang w:eastAsia="pt-BR"/>
-        </w:rPr>
-        <w:t>50</w:t>
-      </w:r>
-      <w:r>
-        <w:rPr>
-          <w:rFonts w:ascii="Consolas" w:eastAsia="Times New Roman" w:hAnsi="Consolas" w:cs="Times New Roman"/>
-          <w:color w:val="AAAAAA"/>
-          <w:sz w:val="20"/>
-          <w:szCs w:val="20"/>
-          <w:lang w:eastAsia="pt-BR"/>
-        </w:rPr>
-        <w:t xml:space="preserve">) </w:t>
-      </w:r>
-      <w:r>
-        <w:rPr>
-          <w:rFonts w:ascii="Consolas" w:eastAsia="Times New Roman" w:hAnsi="Consolas" w:cs="Times New Roman"/>
-          <w:b/>
-          <w:bCs/>
-          <w:color w:val="739ECA"/>
-          <w:sz w:val="20"/>
-          <w:szCs w:val="20"/>
-          <w:lang w:eastAsia="pt-BR"/>
-        </w:rPr>
-        <w:t>NOT</w:t>
-      </w:r>
-      <w:r>
-        <w:rPr>
-          <w:rFonts w:ascii="Consolas" w:eastAsia="Times New Roman" w:hAnsi="Consolas" w:cs="Times New Roman"/>
-          <w:color w:val="AAAAAA"/>
-          <w:sz w:val="20"/>
-          <w:szCs w:val="20"/>
-          <w:lang w:eastAsia="pt-BR"/>
-        </w:rPr>
-        <w:t xml:space="preserve"> </w:t>
-      </w:r>
-      <w:r>
-        <w:rPr>
-          <w:rFonts w:ascii="Consolas" w:eastAsia="Times New Roman" w:hAnsi="Consolas" w:cs="Times New Roman"/>
-          <w:b/>
-          <w:bCs/>
-          <w:color w:val="739ECA"/>
-          <w:sz w:val="20"/>
-          <w:szCs w:val="20"/>
-          <w:lang w:eastAsia="pt-BR"/>
-        </w:rPr>
-        <w:t>NULL</w:t>
-      </w:r>
-    </w:p>
-    <w:p>
-      <w:pPr>
-        <w:shd w:val="clear" w:color="auto" w:fill="2F2F2F"/>
-        <w:spacing w:after="0" w:line="240" w:lineRule="auto"/>
-        <w:rPr>
-          <w:rFonts w:ascii="Consolas" w:eastAsia="Times New Roman" w:hAnsi="Consolas" w:cs="Times New Roman"/>
-          <w:color w:val="AAAAAA"/>
-          <w:sz w:val="20"/>
-          <w:szCs w:val="20"/>
-          <w:lang w:eastAsia="pt-BR"/>
-        </w:rPr>
-      </w:pPr>
-      <w:r>
-        <w:rPr>
-          <w:rFonts w:ascii="Consolas" w:eastAsia="Times New Roman" w:hAnsi="Consolas" w:cs="Times New Roman"/>
-          <w:color w:val="AAAAAA"/>
-          <w:sz w:val="20"/>
-          <w:szCs w:val="20"/>
-          <w:lang w:eastAsia="pt-BR"/>
-        </w:rPr>
-        <w:t>)</w:t>
-      </w:r>
-      <w:r>
-        <w:rPr>
-          <w:rFonts w:ascii="Consolas" w:eastAsia="Times New Roman" w:hAnsi="Consolas" w:cs="Times New Roman"/>
-          <w:color w:val="EECC64"/>
-          <w:sz w:val="20"/>
-          <w:szCs w:val="20"/>
-          <w:lang w:eastAsia="pt-BR"/>
-        </w:rPr>
-        <w:t>;</w:t>
-      </w:r>
-    </w:p>
-    <w:p>
-      <w:pPr>
-        <w:shd w:val="clear" w:color="auto" w:fill="2F2F2F"/>
-        <w:spacing w:after="0" w:line="240" w:lineRule="auto"/>
-        <w:rPr>
-          <w:rFonts w:ascii="Consolas" w:eastAsia="Times New Roman" w:hAnsi="Consolas" w:cs="Times New Roman"/>
-          <w:color w:val="AAAAAA"/>
-          <w:sz w:val="20"/>
-          <w:szCs w:val="20"/>
-          <w:lang w:eastAsia="pt-BR"/>
-        </w:rPr>
-      </w:pPr>
-    </w:p>
-    <w:p>
-      <w:pPr>
-        <w:shd w:val="clear" w:color="auto" w:fill="2F2F2F"/>
-        <w:spacing w:after="0" w:line="240" w:lineRule="auto"/>
-        <w:rPr>
-          <w:rFonts w:ascii="Consolas" w:eastAsia="Times New Roman" w:hAnsi="Consolas" w:cs="Times New Roman"/>
-          <w:color w:val="AAAAAA"/>
-          <w:sz w:val="20"/>
-          <w:szCs w:val="20"/>
-          <w:lang w:eastAsia="pt-BR"/>
-        </w:rPr>
-      </w:pPr>
-    </w:p>
-    <w:p>
-      <w:pPr>
-        <w:shd w:val="clear" w:color="auto" w:fill="2F2F2F"/>
-        <w:spacing w:after="0" w:line="240" w:lineRule="auto"/>
-        <w:rPr>
-          <w:rFonts w:ascii="Consolas" w:eastAsia="Times New Roman" w:hAnsi="Consolas" w:cs="Times New Roman"/>
-          <w:color w:val="AAAAAA"/>
-          <w:sz w:val="20"/>
-          <w:szCs w:val="20"/>
-          <w:lang w:eastAsia="pt-BR"/>
-        </w:rPr>
-      </w:pPr>
-      <w:r>
-        <w:rPr>
-          <w:rFonts w:ascii="Consolas" w:eastAsia="Times New Roman" w:hAnsi="Consolas" w:cs="Times New Roman"/>
-          <w:b/>
-          <w:bCs/>
-          <w:color w:val="739ECA"/>
-          <w:sz w:val="20"/>
-          <w:szCs w:val="20"/>
-          <w:lang w:eastAsia="pt-BR"/>
-        </w:rPr>
-        <w:t>INSERT</w:t>
-      </w:r>
-      <w:r>
-        <w:rPr>
-          <w:rFonts w:ascii="Consolas" w:eastAsia="Times New Roman" w:hAnsi="Consolas" w:cs="Times New Roman"/>
-          <w:color w:val="AAAAAA"/>
-          <w:sz w:val="20"/>
-          <w:szCs w:val="20"/>
-          <w:lang w:eastAsia="pt-BR"/>
-        </w:rPr>
-        <w:t xml:space="preserve"> </w:t>
-      </w:r>
-      <w:r>
-        <w:rPr>
-          <w:rFonts w:ascii="Consolas" w:eastAsia="Times New Roman" w:hAnsi="Consolas" w:cs="Times New Roman"/>
-          <w:b/>
-          <w:bCs/>
-          <w:color w:val="739ECA"/>
-          <w:sz w:val="20"/>
-          <w:szCs w:val="20"/>
-          <w:lang w:eastAsia="pt-BR"/>
-        </w:rPr>
-        <w:t>INTO</w:t>
-      </w:r>
-      <w:r>
-        <w:rPr>
-          <w:rFonts w:ascii="Consolas" w:eastAsia="Times New Roman" w:hAnsi="Consolas" w:cs="Times New Roman"/>
-          <w:color w:val="AAAAAA"/>
-          <w:sz w:val="20"/>
-          <w:szCs w:val="20"/>
-          <w:lang w:eastAsia="pt-BR"/>
-        </w:rPr>
-        <w:t xml:space="preserve"> </w:t>
-      </w:r>
-      <w:proofErr w:type="spellStart"/>
-      <w:r>
-        <w:rPr>
-          <w:rFonts w:ascii="Consolas" w:eastAsia="Times New Roman" w:hAnsi="Consolas" w:cs="Times New Roman"/>
-          <w:color w:val="9E9E9E"/>
-          <w:sz w:val="20"/>
-          <w:szCs w:val="20"/>
-          <w:lang w:eastAsia="pt-BR"/>
-        </w:rPr>
-        <w:t>Estado_Civil</w:t>
-      </w:r>
-      <w:proofErr w:type="spellEnd"/>
-      <w:r>
-        <w:rPr>
-          <w:rFonts w:ascii="Consolas" w:eastAsia="Times New Roman" w:hAnsi="Consolas" w:cs="Times New Roman"/>
-          <w:color w:val="AAAAAA"/>
-          <w:sz w:val="20"/>
-          <w:szCs w:val="20"/>
-          <w:lang w:eastAsia="pt-BR"/>
-        </w:rPr>
-        <w:t xml:space="preserve"> (</w:t>
-      </w:r>
-      <w:r>
-        <w:rPr>
-          <w:rFonts w:ascii="Consolas" w:eastAsia="Times New Roman" w:hAnsi="Consolas" w:cs="Times New Roman"/>
-          <w:color w:val="9E9E9E"/>
-          <w:sz w:val="20"/>
-          <w:szCs w:val="20"/>
-          <w:lang w:eastAsia="pt-BR"/>
-        </w:rPr>
-        <w:t>id</w:t>
-      </w:r>
-      <w:r>
-        <w:rPr>
-          <w:rFonts w:ascii="Consolas" w:eastAsia="Times New Roman" w:hAnsi="Consolas" w:cs="Times New Roman"/>
-          <w:color w:val="AAAAAA"/>
-          <w:sz w:val="20"/>
-          <w:szCs w:val="20"/>
-          <w:lang w:eastAsia="pt-BR"/>
-        </w:rPr>
-        <w:t xml:space="preserve">, </w:t>
-      </w:r>
-      <w:r>
-        <w:rPr>
-          <w:rFonts w:ascii="Consolas" w:eastAsia="Times New Roman" w:hAnsi="Consolas" w:cs="Times New Roman"/>
-          <w:color w:val="9E9E9E"/>
-          <w:sz w:val="20"/>
-          <w:szCs w:val="20"/>
-          <w:lang w:eastAsia="pt-BR"/>
-        </w:rPr>
-        <w:t>nome</w:t>
-      </w:r>
-      <w:r>
-        <w:rPr>
-          <w:rFonts w:ascii="Consolas" w:eastAsia="Times New Roman" w:hAnsi="Consolas" w:cs="Times New Roman"/>
-          <w:color w:val="AAAAAA"/>
-          <w:sz w:val="20"/>
-          <w:szCs w:val="20"/>
-          <w:lang w:eastAsia="pt-BR"/>
-        </w:rPr>
-        <w:t xml:space="preserve">) </w:t>
-      </w:r>
-      <w:r>
-        <w:rPr>
-          <w:rFonts w:ascii="Consolas" w:eastAsia="Times New Roman" w:hAnsi="Consolas" w:cs="Times New Roman"/>
-          <w:b/>
-          <w:bCs/>
-          <w:color w:val="739ECA"/>
-          <w:sz w:val="20"/>
-          <w:szCs w:val="20"/>
-          <w:lang w:eastAsia="pt-BR"/>
-        </w:rPr>
-        <w:t>VALUES</w:t>
-      </w:r>
-    </w:p>
-    <w:p>
-      <w:pPr>
-        <w:shd w:val="clear" w:color="auto" w:fill="2F2F2F"/>
-        <w:spacing w:after="0" w:line="240" w:lineRule="auto"/>
-        <w:rPr>
-          <w:rFonts w:ascii="Consolas" w:eastAsia="Times New Roman" w:hAnsi="Consolas" w:cs="Times New Roman"/>
-          <w:color w:val="AAAAAA"/>
-          <w:sz w:val="20"/>
-          <w:szCs w:val="20"/>
-          <w:lang w:eastAsia="pt-BR"/>
-        </w:rPr>
-      </w:pPr>
-      <w:r>
-        <w:rPr>
-          <w:rFonts w:ascii="Consolas" w:eastAsia="Times New Roman" w:hAnsi="Consolas" w:cs="Times New Roman"/>
-          <w:color w:val="AAAAAA"/>
-          <w:sz w:val="20"/>
-          <w:szCs w:val="20"/>
-          <w:lang w:eastAsia="pt-BR"/>
-        </w:rPr>
-        <w:t>(</w:t>
-      </w:r>
-      <w:r>
-        <w:rPr>
-          <w:rFonts w:ascii="Consolas" w:eastAsia="Times New Roman" w:hAnsi="Consolas" w:cs="Times New Roman"/>
-          <w:color w:val="C0C0C0"/>
-          <w:sz w:val="20"/>
-          <w:szCs w:val="20"/>
-          <w:lang w:eastAsia="pt-BR"/>
-        </w:rPr>
-        <w:t>1</w:t>
-      </w:r>
-      <w:r>
-        <w:rPr>
-          <w:rFonts w:ascii="Consolas" w:eastAsia="Times New Roman" w:hAnsi="Consolas" w:cs="Times New Roman"/>
-          <w:color w:val="AAAAAA"/>
-          <w:sz w:val="20"/>
-          <w:szCs w:val="20"/>
-          <w:lang w:eastAsia="pt-BR"/>
-        </w:rPr>
-        <w:t xml:space="preserve">, </w:t>
-      </w:r>
-      <w:r>
-        <w:rPr>
-          <w:rFonts w:ascii="Consolas" w:eastAsia="Times New Roman" w:hAnsi="Consolas" w:cs="Times New Roman"/>
-          <w:color w:val="CAC580"/>
-          <w:sz w:val="20"/>
-          <w:szCs w:val="20"/>
-          <w:lang w:eastAsia="pt-BR"/>
-        </w:rPr>
-        <w:t>'</w:t>
-      </w:r>
-      <w:proofErr w:type="gramStart"/>
-      <w:r>
-        <w:rPr>
-          <w:rFonts w:ascii="Consolas" w:eastAsia="Times New Roman" w:hAnsi="Consolas" w:cs="Times New Roman"/>
-          <w:color w:val="CAC580"/>
-          <w:sz w:val="20"/>
-          <w:szCs w:val="20"/>
-          <w:lang w:eastAsia="pt-BR"/>
-        </w:rPr>
-        <w:t>Solteiro(</w:t>
-      </w:r>
-      <w:proofErr w:type="gramEnd"/>
-      <w:r>
-        <w:rPr>
-          <w:rFonts w:ascii="Consolas" w:eastAsia="Times New Roman" w:hAnsi="Consolas" w:cs="Times New Roman"/>
-          <w:color w:val="CAC580"/>
-          <w:sz w:val="20"/>
-          <w:szCs w:val="20"/>
-          <w:lang w:eastAsia="pt-BR"/>
-        </w:rPr>
-        <w:t>a)'</w:t>
-      </w:r>
-      <w:r>
-        <w:rPr>
-          <w:rFonts w:ascii="Consolas" w:eastAsia="Times New Roman" w:hAnsi="Consolas" w:cs="Times New Roman"/>
-          <w:color w:val="AAAAAA"/>
-          <w:sz w:val="20"/>
-          <w:szCs w:val="20"/>
-          <w:lang w:eastAsia="pt-BR"/>
-        </w:rPr>
-        <w:t>),</w:t>
-      </w:r>
-    </w:p>
-    <w:p>
-      <w:pPr>
-        <w:shd w:val="clear" w:color="auto" w:fill="2F2F2F"/>
-        <w:spacing w:after="0" w:line="240" w:lineRule="auto"/>
-        <w:rPr>
-          <w:rFonts w:ascii="Consolas" w:eastAsia="Times New Roman" w:hAnsi="Consolas" w:cs="Times New Roman"/>
-          <w:color w:val="AAAAAA"/>
-          <w:sz w:val="20"/>
-          <w:szCs w:val="20"/>
-          <w:lang w:eastAsia="pt-BR"/>
-        </w:rPr>
-      </w:pPr>
-      <w:r>
-        <w:rPr>
-          <w:rFonts w:ascii="Consolas" w:eastAsia="Times New Roman" w:hAnsi="Consolas" w:cs="Times New Roman"/>
-          <w:color w:val="AAAAAA"/>
-          <w:sz w:val="20"/>
-          <w:szCs w:val="20"/>
-          <w:lang w:eastAsia="pt-BR"/>
-        </w:rPr>
-        <w:t>(</w:t>
-      </w:r>
-      <w:r>
-        <w:rPr>
-          <w:rFonts w:ascii="Consolas" w:eastAsia="Times New Roman" w:hAnsi="Consolas" w:cs="Times New Roman"/>
-          <w:color w:val="C0C0C0"/>
-          <w:sz w:val="20"/>
-          <w:szCs w:val="20"/>
-          <w:lang w:eastAsia="pt-BR"/>
-        </w:rPr>
-        <w:t>2</w:t>
-      </w:r>
-      <w:r>
-        <w:rPr>
-          <w:rFonts w:ascii="Consolas" w:eastAsia="Times New Roman" w:hAnsi="Consolas" w:cs="Times New Roman"/>
-          <w:color w:val="AAAAAA"/>
-          <w:sz w:val="20"/>
-          <w:szCs w:val="20"/>
-          <w:lang w:eastAsia="pt-BR"/>
-        </w:rPr>
-        <w:t xml:space="preserve">, </w:t>
-      </w:r>
-      <w:r>
-        <w:rPr>
-          <w:rFonts w:ascii="Consolas" w:eastAsia="Times New Roman" w:hAnsi="Consolas" w:cs="Times New Roman"/>
-          <w:color w:val="CAC580"/>
-          <w:sz w:val="20"/>
-          <w:szCs w:val="20"/>
-          <w:lang w:eastAsia="pt-BR"/>
-        </w:rPr>
-        <w:t>'</w:t>
-      </w:r>
-      <w:proofErr w:type="gramStart"/>
-      <w:r>
-        <w:rPr>
-          <w:rFonts w:ascii="Consolas" w:eastAsia="Times New Roman" w:hAnsi="Consolas" w:cs="Times New Roman"/>
-          <w:color w:val="CAC580"/>
-          <w:sz w:val="20"/>
-          <w:szCs w:val="20"/>
-          <w:lang w:eastAsia="pt-BR"/>
-        </w:rPr>
-        <w:t>Casado(</w:t>
-      </w:r>
-      <w:proofErr w:type="gramEnd"/>
-      <w:r>
-        <w:rPr>
-          <w:rFonts w:ascii="Consolas" w:eastAsia="Times New Roman" w:hAnsi="Consolas" w:cs="Times New Roman"/>
-          <w:color w:val="CAC580"/>
-          <w:sz w:val="20"/>
-          <w:szCs w:val="20"/>
-          <w:lang w:eastAsia="pt-BR"/>
-        </w:rPr>
-        <w:t>a)'</w:t>
-      </w:r>
-      <w:r>
-        <w:rPr>
-          <w:rFonts w:ascii="Consolas" w:eastAsia="Times New Roman" w:hAnsi="Consolas" w:cs="Times New Roman"/>
-          <w:color w:val="AAAAAA"/>
-          <w:sz w:val="20"/>
-          <w:szCs w:val="20"/>
-          <w:lang w:eastAsia="pt-BR"/>
-        </w:rPr>
-        <w:t>),</w:t>
-      </w:r>
-    </w:p>
-    <w:p>
-      <w:pPr>
-        <w:shd w:val="clear" w:color="auto" w:fill="2F2F2F"/>
-        <w:spacing w:after="0" w:line="240" w:lineRule="auto"/>
-        <w:rPr>
-          <w:rFonts w:ascii="Consolas" w:eastAsia="Times New Roman" w:hAnsi="Consolas" w:cs="Times New Roman"/>
-          <w:color w:val="AAAAAA"/>
-          <w:sz w:val="20"/>
-          <w:szCs w:val="20"/>
-          <w:lang w:eastAsia="pt-BR"/>
-        </w:rPr>
-      </w:pPr>
-      <w:r>
-        <w:rPr>
-          <w:rFonts w:ascii="Consolas" w:eastAsia="Times New Roman" w:hAnsi="Consolas" w:cs="Times New Roman"/>
-          <w:color w:val="AAAAAA"/>
-          <w:sz w:val="20"/>
-          <w:szCs w:val="20"/>
-          <w:lang w:eastAsia="pt-BR"/>
-        </w:rPr>
-        <w:t>(</w:t>
-      </w:r>
-      <w:r>
-        <w:rPr>
-          <w:rFonts w:ascii="Consolas" w:eastAsia="Times New Roman" w:hAnsi="Consolas" w:cs="Times New Roman"/>
-          <w:color w:val="C0C0C0"/>
-          <w:sz w:val="20"/>
-          <w:szCs w:val="20"/>
-          <w:lang w:eastAsia="pt-BR"/>
-        </w:rPr>
-        <w:t>3</w:t>
-      </w:r>
-      <w:r>
-        <w:rPr>
-          <w:rFonts w:ascii="Consolas" w:eastAsia="Times New Roman" w:hAnsi="Consolas" w:cs="Times New Roman"/>
-          <w:color w:val="AAAAAA"/>
-          <w:sz w:val="20"/>
-          <w:szCs w:val="20"/>
-          <w:lang w:eastAsia="pt-BR"/>
-        </w:rPr>
-        <w:t xml:space="preserve">, </w:t>
-      </w:r>
-      <w:r>
-        <w:rPr>
-          <w:rFonts w:ascii="Consolas" w:eastAsia="Times New Roman" w:hAnsi="Consolas" w:cs="Times New Roman"/>
-          <w:color w:val="CAC580"/>
-          <w:sz w:val="20"/>
-          <w:szCs w:val="20"/>
-          <w:lang w:eastAsia="pt-BR"/>
-        </w:rPr>
-        <w:t>'</w:t>
-      </w:r>
-      <w:proofErr w:type="gramStart"/>
-      <w:r>
-        <w:rPr>
-          <w:rFonts w:ascii="Consolas" w:eastAsia="Times New Roman" w:hAnsi="Consolas" w:cs="Times New Roman"/>
-          <w:color w:val="CAC580"/>
-          <w:sz w:val="20"/>
-          <w:szCs w:val="20"/>
-          <w:lang w:eastAsia="pt-BR"/>
-        </w:rPr>
-        <w:t>Divorciado(</w:t>
-      </w:r>
-      <w:proofErr w:type="gramEnd"/>
-      <w:r>
-        <w:rPr>
-          <w:rFonts w:ascii="Consolas" w:eastAsia="Times New Roman" w:hAnsi="Consolas" w:cs="Times New Roman"/>
-          <w:color w:val="CAC580"/>
-          <w:sz w:val="20"/>
-          <w:szCs w:val="20"/>
-          <w:lang w:eastAsia="pt-BR"/>
-        </w:rPr>
-        <w:t>a)'</w:t>
-      </w:r>
-      <w:r>
-        <w:rPr>
-          <w:rFonts w:ascii="Consolas" w:eastAsia="Times New Roman" w:hAnsi="Consolas" w:cs="Times New Roman"/>
-          <w:color w:val="AAAAAA"/>
-          <w:sz w:val="20"/>
-          <w:szCs w:val="20"/>
-          <w:lang w:eastAsia="pt-BR"/>
-        </w:rPr>
-        <w:t>),</w:t>
-      </w:r>
-    </w:p>
-    <w:p>
-      <w:pPr>
-        <w:shd w:val="clear" w:color="auto" w:fill="2F2F2F"/>
-        <w:spacing w:after="0" w:line="240" w:lineRule="auto"/>
-        <w:rPr>
-          <w:rFonts w:ascii="Consolas" w:eastAsia="Times New Roman" w:hAnsi="Consolas" w:cs="Times New Roman"/>
-          <w:color w:val="AAAAAA"/>
-          <w:sz w:val="20"/>
-          <w:szCs w:val="20"/>
-          <w:lang w:eastAsia="pt-BR"/>
-        </w:rPr>
-      </w:pPr>
-      <w:r>
-        <w:rPr>
-          <w:rFonts w:ascii="Consolas" w:eastAsia="Times New Roman" w:hAnsi="Consolas" w:cs="Times New Roman"/>
-          <w:color w:val="AAAAAA"/>
-          <w:sz w:val="20"/>
-          <w:szCs w:val="20"/>
-          <w:lang w:eastAsia="pt-BR"/>
-        </w:rPr>
-        <w:t>(</w:t>
-      </w:r>
-      <w:r>
-        <w:rPr>
-          <w:rFonts w:ascii="Consolas" w:eastAsia="Times New Roman" w:hAnsi="Consolas" w:cs="Times New Roman"/>
-          <w:color w:val="C0C0C0"/>
-          <w:sz w:val="20"/>
-          <w:szCs w:val="20"/>
-          <w:lang w:eastAsia="pt-BR"/>
-        </w:rPr>
-        <w:t>4</w:t>
-      </w:r>
-      <w:r>
-        <w:rPr>
-          <w:rFonts w:ascii="Consolas" w:eastAsia="Times New Roman" w:hAnsi="Consolas" w:cs="Times New Roman"/>
-          <w:color w:val="AAAAAA"/>
-          <w:sz w:val="20"/>
-          <w:szCs w:val="20"/>
-          <w:lang w:eastAsia="pt-BR"/>
-        </w:rPr>
-        <w:t xml:space="preserve">, </w:t>
-      </w:r>
-      <w:r>
-        <w:rPr>
-          <w:rFonts w:ascii="Consolas" w:eastAsia="Times New Roman" w:hAnsi="Consolas" w:cs="Times New Roman"/>
-          <w:color w:val="CAC580"/>
-          <w:sz w:val="20"/>
-          <w:szCs w:val="20"/>
-          <w:lang w:eastAsia="pt-BR"/>
-        </w:rPr>
-        <w:t>'</w:t>
-      </w:r>
-      <w:proofErr w:type="gramStart"/>
-      <w:r>
-        <w:rPr>
-          <w:rFonts w:ascii="Consolas" w:eastAsia="Times New Roman" w:hAnsi="Consolas" w:cs="Times New Roman"/>
-          <w:color w:val="CAC580"/>
-          <w:sz w:val="20"/>
-          <w:szCs w:val="20"/>
-          <w:lang w:eastAsia="pt-BR"/>
-        </w:rPr>
-        <w:t>Viúvo(</w:t>
-      </w:r>
-      <w:proofErr w:type="gramEnd"/>
-      <w:r>
-        <w:rPr>
-          <w:rFonts w:ascii="Consolas" w:eastAsia="Times New Roman" w:hAnsi="Consolas" w:cs="Times New Roman"/>
-          <w:color w:val="CAC580"/>
-          <w:sz w:val="20"/>
-          <w:szCs w:val="20"/>
-          <w:lang w:eastAsia="pt-BR"/>
-        </w:rPr>
-        <w:t>a)'</w:t>
-      </w:r>
-      <w:r>
-        <w:rPr>
-          <w:rFonts w:ascii="Consolas" w:eastAsia="Times New Roman" w:hAnsi="Consolas" w:cs="Times New Roman"/>
-          <w:color w:val="AAAAAA"/>
-          <w:sz w:val="20"/>
-          <w:szCs w:val="20"/>
-          <w:lang w:eastAsia="pt-BR"/>
-        </w:rPr>
-        <w:t>),</w:t>
-      </w:r>
-    </w:p>
-    <w:p>
-      <w:pPr>
-        <w:shd w:val="clear" w:color="auto" w:fill="2F2F2F"/>
-        <w:spacing w:after="0" w:line="240" w:lineRule="auto"/>
-        <w:rPr>
-          <w:rFonts w:ascii="Consolas" w:eastAsia="Times New Roman" w:hAnsi="Consolas" w:cs="Times New Roman"/>
-          <w:color w:val="AAAAAA"/>
-          <w:sz w:val="20"/>
-          <w:szCs w:val="20"/>
-          <w:lang w:eastAsia="pt-BR"/>
-        </w:rPr>
-      </w:pPr>
-      <w:r>
-        <w:rPr>
-          <w:rFonts w:ascii="Consolas" w:eastAsia="Times New Roman" w:hAnsi="Consolas" w:cs="Times New Roman"/>
-          <w:color w:val="AAAAAA"/>
-          <w:sz w:val="20"/>
-          <w:szCs w:val="20"/>
-          <w:lang w:eastAsia="pt-BR"/>
-        </w:rPr>
-        <w:t>(</w:t>
-      </w:r>
-      <w:r>
-        <w:rPr>
-          <w:rFonts w:ascii="Consolas" w:eastAsia="Times New Roman" w:hAnsi="Consolas" w:cs="Times New Roman"/>
-          <w:color w:val="C0C0C0"/>
-          <w:sz w:val="20"/>
-          <w:szCs w:val="20"/>
-          <w:lang w:eastAsia="pt-BR"/>
-        </w:rPr>
-        <w:t>5</w:t>
-      </w:r>
-      <w:r>
-        <w:rPr>
-          <w:rFonts w:ascii="Consolas" w:eastAsia="Times New Roman" w:hAnsi="Consolas" w:cs="Times New Roman"/>
-          <w:color w:val="AAAAAA"/>
-          <w:sz w:val="20"/>
-          <w:szCs w:val="20"/>
-          <w:lang w:eastAsia="pt-BR"/>
-        </w:rPr>
-        <w:t xml:space="preserve">, </w:t>
-      </w:r>
-      <w:r>
-        <w:rPr>
-          <w:rFonts w:ascii="Consolas" w:eastAsia="Times New Roman" w:hAnsi="Consolas" w:cs="Times New Roman"/>
-          <w:color w:val="CAC580"/>
-          <w:sz w:val="20"/>
-          <w:szCs w:val="20"/>
-          <w:lang w:eastAsia="pt-BR"/>
-        </w:rPr>
-        <w:t>'</w:t>
-      </w:r>
-      <w:proofErr w:type="gramStart"/>
-      <w:r>
-        <w:rPr>
-          <w:rFonts w:ascii="Consolas" w:eastAsia="Times New Roman" w:hAnsi="Consolas" w:cs="Times New Roman"/>
-          <w:color w:val="CAC580"/>
-          <w:sz w:val="20"/>
-          <w:szCs w:val="20"/>
-          <w:lang w:eastAsia="pt-BR"/>
-        </w:rPr>
-        <w:t>Separado(</w:t>
-      </w:r>
-      <w:proofErr w:type="gramEnd"/>
-      <w:r>
-        <w:rPr>
-          <w:rFonts w:ascii="Consolas" w:eastAsia="Times New Roman" w:hAnsi="Consolas" w:cs="Times New Roman"/>
-          <w:color w:val="CAC580"/>
-          <w:sz w:val="20"/>
-          <w:szCs w:val="20"/>
-          <w:lang w:eastAsia="pt-BR"/>
-        </w:rPr>
-        <w:t>a)'</w:t>
-      </w:r>
-      <w:r>
-        <w:rPr>
-          <w:rFonts w:ascii="Consolas" w:eastAsia="Times New Roman" w:hAnsi="Consolas" w:cs="Times New Roman"/>
-          <w:color w:val="AAAAAA"/>
-          <w:sz w:val="20"/>
-          <w:szCs w:val="20"/>
-          <w:lang w:eastAsia="pt-BR"/>
-        </w:rPr>
-        <w:t>)</w:t>
-      </w:r>
-      <w:r>
-        <w:rPr>
-          <w:rFonts w:ascii="Consolas" w:eastAsia="Times New Roman" w:hAnsi="Consolas" w:cs="Times New Roman"/>
-          <w:color w:val="EECC64"/>
-          <w:sz w:val="20"/>
-          <w:szCs w:val="20"/>
-          <w:lang w:eastAsia="pt-BR"/>
-        </w:rPr>
-        <w:t>;</w:t>
-      </w:r>
-    </w:p>
-    <w:p>
-      <w:pPr>
-        <w:shd w:val="clear" w:color="auto" w:fill="2F2F2F"/>
-        <w:spacing w:after="0" w:line="240" w:lineRule="auto"/>
-        <w:rPr>
-          <w:rFonts w:ascii="Consolas" w:eastAsia="Times New Roman" w:hAnsi="Consolas" w:cs="Times New Roman"/>
-          <w:color w:val="AAAAAA"/>
-          <w:sz w:val="20"/>
-          <w:szCs w:val="20"/>
-          <w:lang w:eastAsia="pt-BR"/>
-        </w:rPr>
-      </w:pPr>
     </w:p>
     <w:p/>
     <w:p/>

</xml_diff>

<commit_message>
add cad quarto e list quarto, e correção de bugs
</commit_message>
<xml_diff>
--- a/Sistema de reserva de quartos de hotel.docx
+++ b/Sistema de reserva de quartos de hotel.docx
@@ -18744,6 +18744,653 @@
           <w:lang w:eastAsia="pt-BR"/>
         </w:rPr>
         <w:t>NULL</w:t>
+      </w:r>
+      <w:r>
+        <w:rPr>
+          <w:rFonts w:ascii="Consolas" w:eastAsia="Times New Roman" w:hAnsi="Consolas" w:cs="Times New Roman"/>
+          <w:color w:val="EECC64"/>
+          <w:sz w:val="20"/>
+          <w:szCs w:val="20"/>
+          <w:lang w:eastAsia="pt-BR"/>
+        </w:rPr>
+        <w:t>;</w:t>
+      </w:r>
+    </w:p>
+    <w:p>
+      <w:pPr>
+        <w:shd w:val="clear" w:color="auto" w:fill="2F2F2F"/>
+        <w:spacing w:after="0" w:line="240" w:lineRule="auto"/>
+        <w:rPr>
+          <w:rFonts w:ascii="Consolas" w:eastAsia="Times New Roman" w:hAnsi="Consolas" w:cs="Times New Roman"/>
+          <w:color w:val="AAAAAA"/>
+          <w:sz w:val="20"/>
+          <w:szCs w:val="20"/>
+          <w:lang w:eastAsia="pt-BR"/>
+        </w:rPr>
+      </w:pPr>
+    </w:p>
+    <w:p>
+      <w:pPr>
+        <w:shd w:val="clear" w:color="auto" w:fill="2F2F2F"/>
+        <w:spacing w:after="0" w:line="240" w:lineRule="auto"/>
+        <w:rPr>
+          <w:rFonts w:ascii="Consolas" w:eastAsia="Times New Roman" w:hAnsi="Consolas" w:cs="Times New Roman"/>
+          <w:color w:val="AAAAAA"/>
+          <w:sz w:val="20"/>
+          <w:szCs w:val="20"/>
+          <w:lang w:eastAsia="pt-BR"/>
+        </w:rPr>
+      </w:pPr>
+      <w:r>
+        <w:rPr>
+          <w:rFonts w:ascii="Consolas" w:eastAsia="Times New Roman" w:hAnsi="Consolas" w:cs="Times New Roman"/>
+          <w:b/>
+          <w:bCs/>
+          <w:color w:val="739ECA"/>
+          <w:sz w:val="20"/>
+          <w:szCs w:val="20"/>
+          <w:lang w:eastAsia="pt-BR"/>
+        </w:rPr>
+        <w:t>ALTER</w:t>
+      </w:r>
+      <w:r>
+        <w:rPr>
+          <w:rFonts w:ascii="Consolas" w:eastAsia="Times New Roman" w:hAnsi="Consolas" w:cs="Times New Roman"/>
+          <w:color w:val="AAAAAA"/>
+          <w:sz w:val="20"/>
+          <w:szCs w:val="20"/>
+          <w:lang w:eastAsia="pt-BR"/>
+        </w:rPr>
+        <w:t xml:space="preserve"> </w:t>
+      </w:r>
+      <w:r>
+        <w:rPr>
+          <w:rFonts w:ascii="Consolas" w:eastAsia="Times New Roman" w:hAnsi="Consolas" w:cs="Times New Roman"/>
+          <w:b/>
+          <w:bCs/>
+          <w:color w:val="739ECA"/>
+          <w:sz w:val="20"/>
+          <w:szCs w:val="20"/>
+          <w:lang w:eastAsia="pt-BR"/>
+        </w:rPr>
+        <w:t>TABLE</w:t>
+      </w:r>
+      <w:r>
+        <w:rPr>
+          <w:rFonts w:ascii="Consolas" w:eastAsia="Times New Roman" w:hAnsi="Consolas" w:cs="Times New Roman"/>
+          <w:color w:val="AAAAAA"/>
+          <w:sz w:val="20"/>
+          <w:szCs w:val="20"/>
+          <w:lang w:eastAsia="pt-BR"/>
+        </w:rPr>
+        <w:t xml:space="preserve"> </w:t>
+      </w:r>
+      <w:proofErr w:type="spellStart"/>
+      <w:proofErr w:type="gramStart"/>
+      <w:r>
+        <w:rPr>
+          <w:rFonts w:ascii="Consolas" w:eastAsia="Times New Roman" w:hAnsi="Consolas" w:cs="Times New Roman"/>
+          <w:color w:val="9E9E9E"/>
+          <w:sz w:val="20"/>
+          <w:szCs w:val="20"/>
+          <w:lang w:eastAsia="pt-BR"/>
+        </w:rPr>
+        <w:t>reservadequartosleonardo</w:t>
+      </w:r>
+      <w:r>
+        <w:rPr>
+          <w:rFonts w:ascii="Consolas" w:eastAsia="Times New Roman" w:hAnsi="Consolas" w:cs="Times New Roman"/>
+          <w:color w:val="AAAAAA"/>
+          <w:sz w:val="20"/>
+          <w:szCs w:val="20"/>
+          <w:lang w:eastAsia="pt-BR"/>
+        </w:rPr>
+        <w:t>.</w:t>
+      </w:r>
+      <w:r>
+        <w:rPr>
+          <w:rFonts w:ascii="Consolas" w:eastAsia="Times New Roman" w:hAnsi="Consolas" w:cs="Times New Roman"/>
+          <w:color w:val="9E9E9E"/>
+          <w:sz w:val="20"/>
+          <w:szCs w:val="20"/>
+          <w:lang w:eastAsia="pt-BR"/>
+        </w:rPr>
+        <w:t>reserva</w:t>
+      </w:r>
+      <w:proofErr w:type="spellEnd"/>
+      <w:proofErr w:type="gramEnd"/>
+      <w:r>
+        <w:rPr>
+          <w:rFonts w:ascii="Consolas" w:eastAsia="Times New Roman" w:hAnsi="Consolas" w:cs="Times New Roman"/>
+          <w:color w:val="AAAAAA"/>
+          <w:sz w:val="20"/>
+          <w:szCs w:val="20"/>
+          <w:lang w:eastAsia="pt-BR"/>
+        </w:rPr>
+        <w:t xml:space="preserve"> </w:t>
+      </w:r>
+      <w:r>
+        <w:rPr>
+          <w:rFonts w:ascii="Consolas" w:eastAsia="Times New Roman" w:hAnsi="Consolas" w:cs="Times New Roman"/>
+          <w:b/>
+          <w:bCs/>
+          <w:color w:val="739ECA"/>
+          <w:sz w:val="20"/>
+          <w:szCs w:val="20"/>
+          <w:lang w:eastAsia="pt-BR"/>
+        </w:rPr>
+        <w:t>DROP</w:t>
+      </w:r>
+      <w:r>
+        <w:rPr>
+          <w:rFonts w:ascii="Consolas" w:eastAsia="Times New Roman" w:hAnsi="Consolas" w:cs="Times New Roman"/>
+          <w:color w:val="AAAAAA"/>
+          <w:sz w:val="20"/>
+          <w:szCs w:val="20"/>
+          <w:lang w:eastAsia="pt-BR"/>
+        </w:rPr>
+        <w:t xml:space="preserve"> </w:t>
+      </w:r>
+      <w:r>
+        <w:rPr>
+          <w:rFonts w:ascii="Consolas" w:eastAsia="Times New Roman" w:hAnsi="Consolas" w:cs="Times New Roman"/>
+          <w:b/>
+          <w:bCs/>
+          <w:color w:val="739ECA"/>
+          <w:sz w:val="20"/>
+          <w:szCs w:val="20"/>
+          <w:lang w:eastAsia="pt-BR"/>
+        </w:rPr>
+        <w:t>FOREIGN</w:t>
+      </w:r>
+      <w:r>
+        <w:rPr>
+          <w:rFonts w:ascii="Consolas" w:eastAsia="Times New Roman" w:hAnsi="Consolas" w:cs="Times New Roman"/>
+          <w:color w:val="AAAAAA"/>
+          <w:sz w:val="20"/>
+          <w:szCs w:val="20"/>
+          <w:lang w:eastAsia="pt-BR"/>
+        </w:rPr>
+        <w:t xml:space="preserve"> </w:t>
+      </w:r>
+      <w:r>
+        <w:rPr>
+          <w:rFonts w:ascii="Consolas" w:eastAsia="Times New Roman" w:hAnsi="Consolas" w:cs="Times New Roman"/>
+          <w:b/>
+          <w:bCs/>
+          <w:color w:val="739ECA"/>
+          <w:sz w:val="20"/>
+          <w:szCs w:val="20"/>
+          <w:lang w:eastAsia="pt-BR"/>
+        </w:rPr>
+        <w:t>KEY</w:t>
+      </w:r>
+      <w:r>
+        <w:rPr>
+          <w:rFonts w:ascii="Consolas" w:eastAsia="Times New Roman" w:hAnsi="Consolas" w:cs="Times New Roman"/>
+          <w:color w:val="AAAAAA"/>
+          <w:sz w:val="20"/>
+          <w:szCs w:val="20"/>
+          <w:lang w:eastAsia="pt-BR"/>
+        </w:rPr>
+        <w:t xml:space="preserve"> </w:t>
+      </w:r>
+      <w:r>
+        <w:rPr>
+          <w:rFonts w:ascii="Consolas" w:eastAsia="Times New Roman" w:hAnsi="Consolas" w:cs="Times New Roman"/>
+          <w:color w:val="9E9E9E"/>
+          <w:sz w:val="20"/>
+          <w:szCs w:val="20"/>
+          <w:lang w:eastAsia="pt-BR"/>
+        </w:rPr>
+        <w:t>reserva_ibfk_1</w:t>
+      </w:r>
+      <w:r>
+        <w:rPr>
+          <w:rFonts w:ascii="Consolas" w:eastAsia="Times New Roman" w:hAnsi="Consolas" w:cs="Times New Roman"/>
+          <w:color w:val="EECC64"/>
+          <w:sz w:val="20"/>
+          <w:szCs w:val="20"/>
+          <w:lang w:eastAsia="pt-BR"/>
+        </w:rPr>
+        <w:t>;</w:t>
+      </w:r>
+    </w:p>
+    <w:p>
+      <w:pPr>
+        <w:shd w:val="clear" w:color="auto" w:fill="2F2F2F"/>
+        <w:spacing w:after="0" w:line="240" w:lineRule="auto"/>
+        <w:rPr>
+          <w:rFonts w:ascii="Consolas" w:eastAsia="Times New Roman" w:hAnsi="Consolas" w:cs="Times New Roman"/>
+          <w:color w:val="AAAAAA"/>
+          <w:sz w:val="20"/>
+          <w:szCs w:val="20"/>
+          <w:lang w:eastAsia="pt-BR"/>
+        </w:rPr>
+      </w:pPr>
+      <w:r>
+        <w:rPr>
+          <w:rFonts w:ascii="Consolas" w:eastAsia="Times New Roman" w:hAnsi="Consolas" w:cs="Times New Roman"/>
+          <w:b/>
+          <w:bCs/>
+          <w:color w:val="739ECA"/>
+          <w:sz w:val="20"/>
+          <w:szCs w:val="20"/>
+          <w:lang w:eastAsia="pt-BR"/>
+        </w:rPr>
+        <w:t>ALTER</w:t>
+      </w:r>
+      <w:r>
+        <w:rPr>
+          <w:rFonts w:ascii="Consolas" w:eastAsia="Times New Roman" w:hAnsi="Consolas" w:cs="Times New Roman"/>
+          <w:color w:val="AAAAAA"/>
+          <w:sz w:val="20"/>
+          <w:szCs w:val="20"/>
+          <w:lang w:eastAsia="pt-BR"/>
+        </w:rPr>
+        <w:t xml:space="preserve"> </w:t>
+      </w:r>
+      <w:r>
+        <w:rPr>
+          <w:rFonts w:ascii="Consolas" w:eastAsia="Times New Roman" w:hAnsi="Consolas" w:cs="Times New Roman"/>
+          <w:b/>
+          <w:bCs/>
+          <w:color w:val="739ECA"/>
+          <w:sz w:val="20"/>
+          <w:szCs w:val="20"/>
+          <w:lang w:eastAsia="pt-BR"/>
+        </w:rPr>
+        <w:t>TABLE</w:t>
+      </w:r>
+      <w:r>
+        <w:rPr>
+          <w:rFonts w:ascii="Consolas" w:eastAsia="Times New Roman" w:hAnsi="Consolas" w:cs="Times New Roman"/>
+          <w:color w:val="AAAAAA"/>
+          <w:sz w:val="20"/>
+          <w:szCs w:val="20"/>
+          <w:lang w:eastAsia="pt-BR"/>
+        </w:rPr>
+        <w:t xml:space="preserve"> </w:t>
+      </w:r>
+      <w:proofErr w:type="spellStart"/>
+      <w:proofErr w:type="gramStart"/>
+      <w:r>
+        <w:rPr>
+          <w:rFonts w:ascii="Consolas" w:eastAsia="Times New Roman" w:hAnsi="Consolas" w:cs="Times New Roman"/>
+          <w:color w:val="9E9E9E"/>
+          <w:sz w:val="20"/>
+          <w:szCs w:val="20"/>
+          <w:lang w:eastAsia="pt-BR"/>
+        </w:rPr>
+        <w:t>reservadequartosleonardo</w:t>
+      </w:r>
+      <w:r>
+        <w:rPr>
+          <w:rFonts w:ascii="Consolas" w:eastAsia="Times New Roman" w:hAnsi="Consolas" w:cs="Times New Roman"/>
+          <w:color w:val="AAAAAA"/>
+          <w:sz w:val="20"/>
+          <w:szCs w:val="20"/>
+          <w:lang w:eastAsia="pt-BR"/>
+        </w:rPr>
+        <w:t>.</w:t>
+      </w:r>
+      <w:r>
+        <w:rPr>
+          <w:rFonts w:ascii="Consolas" w:eastAsia="Times New Roman" w:hAnsi="Consolas" w:cs="Times New Roman"/>
+          <w:color w:val="9E9E9E"/>
+          <w:sz w:val="20"/>
+          <w:szCs w:val="20"/>
+          <w:lang w:eastAsia="pt-BR"/>
+        </w:rPr>
+        <w:t>reserva</w:t>
+      </w:r>
+      <w:proofErr w:type="spellEnd"/>
+      <w:proofErr w:type="gramEnd"/>
+      <w:r>
+        <w:rPr>
+          <w:rFonts w:ascii="Consolas" w:eastAsia="Times New Roman" w:hAnsi="Consolas" w:cs="Times New Roman"/>
+          <w:color w:val="AAAAAA"/>
+          <w:sz w:val="20"/>
+          <w:szCs w:val="20"/>
+          <w:lang w:eastAsia="pt-BR"/>
+        </w:rPr>
+        <w:t xml:space="preserve"> </w:t>
+      </w:r>
+      <w:r>
+        <w:rPr>
+          <w:rFonts w:ascii="Consolas" w:eastAsia="Times New Roman" w:hAnsi="Consolas" w:cs="Times New Roman"/>
+          <w:b/>
+          <w:bCs/>
+          <w:color w:val="739ECA"/>
+          <w:sz w:val="20"/>
+          <w:szCs w:val="20"/>
+          <w:lang w:eastAsia="pt-BR"/>
+        </w:rPr>
+        <w:t>ADD</w:t>
+      </w:r>
+      <w:r>
+        <w:rPr>
+          <w:rFonts w:ascii="Consolas" w:eastAsia="Times New Roman" w:hAnsi="Consolas" w:cs="Times New Roman"/>
+          <w:color w:val="AAAAAA"/>
+          <w:sz w:val="20"/>
+          <w:szCs w:val="20"/>
+          <w:lang w:eastAsia="pt-BR"/>
+        </w:rPr>
+        <w:t xml:space="preserve"> </w:t>
+      </w:r>
+      <w:r>
+        <w:rPr>
+          <w:rFonts w:ascii="Consolas" w:eastAsia="Times New Roman" w:hAnsi="Consolas" w:cs="Times New Roman"/>
+          <w:b/>
+          <w:bCs/>
+          <w:color w:val="739ECA"/>
+          <w:sz w:val="20"/>
+          <w:szCs w:val="20"/>
+          <w:lang w:eastAsia="pt-BR"/>
+        </w:rPr>
+        <w:t>CONSTRAINT</w:t>
+      </w:r>
+      <w:r>
+        <w:rPr>
+          <w:rFonts w:ascii="Consolas" w:eastAsia="Times New Roman" w:hAnsi="Consolas" w:cs="Times New Roman"/>
+          <w:color w:val="AAAAAA"/>
+          <w:sz w:val="20"/>
+          <w:szCs w:val="20"/>
+          <w:lang w:eastAsia="pt-BR"/>
+        </w:rPr>
+        <w:t xml:space="preserve"> </w:t>
+      </w:r>
+      <w:proofErr w:type="spellStart"/>
+      <w:r>
+        <w:rPr>
+          <w:rFonts w:ascii="Consolas" w:eastAsia="Times New Roman" w:hAnsi="Consolas" w:cs="Times New Roman"/>
+          <w:color w:val="9E9E9E"/>
+          <w:sz w:val="20"/>
+          <w:szCs w:val="20"/>
+          <w:lang w:eastAsia="pt-BR"/>
+        </w:rPr>
+        <w:t>reserva_FK</w:t>
+      </w:r>
+      <w:proofErr w:type="spellEnd"/>
+      <w:r>
+        <w:rPr>
+          <w:rFonts w:ascii="Consolas" w:eastAsia="Times New Roman" w:hAnsi="Consolas" w:cs="Times New Roman"/>
+          <w:color w:val="AAAAAA"/>
+          <w:sz w:val="20"/>
+          <w:szCs w:val="20"/>
+          <w:lang w:eastAsia="pt-BR"/>
+        </w:rPr>
+        <w:t xml:space="preserve"> </w:t>
+      </w:r>
+      <w:r>
+        <w:rPr>
+          <w:rFonts w:ascii="Consolas" w:eastAsia="Times New Roman" w:hAnsi="Consolas" w:cs="Times New Roman"/>
+          <w:b/>
+          <w:bCs/>
+          <w:color w:val="739ECA"/>
+          <w:sz w:val="20"/>
+          <w:szCs w:val="20"/>
+          <w:lang w:eastAsia="pt-BR"/>
+        </w:rPr>
+        <w:t>FOREIGN</w:t>
+      </w:r>
+      <w:r>
+        <w:rPr>
+          <w:rFonts w:ascii="Consolas" w:eastAsia="Times New Roman" w:hAnsi="Consolas" w:cs="Times New Roman"/>
+          <w:color w:val="AAAAAA"/>
+          <w:sz w:val="20"/>
+          <w:szCs w:val="20"/>
+          <w:lang w:eastAsia="pt-BR"/>
+        </w:rPr>
+        <w:t xml:space="preserve"> </w:t>
+      </w:r>
+      <w:r>
+        <w:rPr>
+          <w:rFonts w:ascii="Consolas" w:eastAsia="Times New Roman" w:hAnsi="Consolas" w:cs="Times New Roman"/>
+          <w:b/>
+          <w:bCs/>
+          <w:color w:val="739ECA"/>
+          <w:sz w:val="20"/>
+          <w:szCs w:val="20"/>
+          <w:lang w:eastAsia="pt-BR"/>
+        </w:rPr>
+        <w:t>KEY</w:t>
+      </w:r>
+      <w:r>
+        <w:rPr>
+          <w:rFonts w:ascii="Consolas" w:eastAsia="Times New Roman" w:hAnsi="Consolas" w:cs="Times New Roman"/>
+          <w:color w:val="AAAAAA"/>
+          <w:sz w:val="20"/>
+          <w:szCs w:val="20"/>
+          <w:lang w:eastAsia="pt-BR"/>
+        </w:rPr>
+        <w:t xml:space="preserve"> (</w:t>
+      </w:r>
+      <w:r>
+        <w:rPr>
+          <w:rFonts w:ascii="Consolas" w:eastAsia="Times New Roman" w:hAnsi="Consolas" w:cs="Times New Roman"/>
+          <w:color w:val="9E9E9E"/>
+          <w:sz w:val="20"/>
+          <w:szCs w:val="20"/>
+          <w:lang w:eastAsia="pt-BR"/>
+        </w:rPr>
+        <w:t>id</w:t>
+      </w:r>
+      <w:r>
+        <w:rPr>
+          <w:rFonts w:ascii="Consolas" w:eastAsia="Times New Roman" w:hAnsi="Consolas" w:cs="Times New Roman"/>
+          <w:color w:val="AAAAAA"/>
+          <w:sz w:val="20"/>
+          <w:szCs w:val="20"/>
+          <w:lang w:eastAsia="pt-BR"/>
+        </w:rPr>
+        <w:t xml:space="preserve">) </w:t>
+      </w:r>
+      <w:r>
+        <w:rPr>
+          <w:rFonts w:ascii="Consolas" w:eastAsia="Times New Roman" w:hAnsi="Consolas" w:cs="Times New Roman"/>
+          <w:b/>
+          <w:bCs/>
+          <w:color w:val="739ECA"/>
+          <w:sz w:val="20"/>
+          <w:szCs w:val="20"/>
+          <w:lang w:eastAsia="pt-BR"/>
+        </w:rPr>
+        <w:t>REFERENCES</w:t>
+      </w:r>
+      <w:r>
+        <w:rPr>
+          <w:rFonts w:ascii="Consolas" w:eastAsia="Times New Roman" w:hAnsi="Consolas" w:cs="Times New Roman"/>
+          <w:color w:val="AAAAAA"/>
+          <w:sz w:val="20"/>
+          <w:szCs w:val="20"/>
+          <w:lang w:eastAsia="pt-BR"/>
+        </w:rPr>
+        <w:t xml:space="preserve"> </w:t>
+      </w:r>
+      <w:proofErr w:type="spellStart"/>
+      <w:r>
+        <w:rPr>
+          <w:rFonts w:ascii="Consolas" w:eastAsia="Times New Roman" w:hAnsi="Consolas" w:cs="Times New Roman"/>
+          <w:color w:val="9E9E9E"/>
+          <w:sz w:val="20"/>
+          <w:szCs w:val="20"/>
+          <w:lang w:eastAsia="pt-BR"/>
+        </w:rPr>
+        <w:t>reservadequartosleonardo</w:t>
+      </w:r>
+      <w:r>
+        <w:rPr>
+          <w:rFonts w:ascii="Consolas" w:eastAsia="Times New Roman" w:hAnsi="Consolas" w:cs="Times New Roman"/>
+          <w:color w:val="AAAAAA"/>
+          <w:sz w:val="20"/>
+          <w:szCs w:val="20"/>
+          <w:lang w:eastAsia="pt-BR"/>
+        </w:rPr>
+        <w:t>.</w:t>
+      </w:r>
+      <w:r>
+        <w:rPr>
+          <w:rFonts w:ascii="Consolas" w:eastAsia="Times New Roman" w:hAnsi="Consolas" w:cs="Times New Roman"/>
+          <w:color w:val="9E9E9E"/>
+          <w:sz w:val="20"/>
+          <w:szCs w:val="20"/>
+          <w:lang w:eastAsia="pt-BR"/>
+        </w:rPr>
+        <w:t>cliente</w:t>
+      </w:r>
+      <w:proofErr w:type="spellEnd"/>
+      <w:r>
+        <w:rPr>
+          <w:rFonts w:ascii="Consolas" w:eastAsia="Times New Roman" w:hAnsi="Consolas" w:cs="Times New Roman"/>
+          <w:color w:val="AAAAAA"/>
+          <w:sz w:val="20"/>
+          <w:szCs w:val="20"/>
+          <w:lang w:eastAsia="pt-BR"/>
+        </w:rPr>
+        <w:t>(</w:t>
+      </w:r>
+      <w:r>
+        <w:rPr>
+          <w:rFonts w:ascii="Consolas" w:eastAsia="Times New Roman" w:hAnsi="Consolas" w:cs="Times New Roman"/>
+          <w:color w:val="9E9E9E"/>
+          <w:sz w:val="20"/>
+          <w:szCs w:val="20"/>
+          <w:lang w:eastAsia="pt-BR"/>
+        </w:rPr>
+        <w:t>id</w:t>
+      </w:r>
+      <w:r>
+        <w:rPr>
+          <w:rFonts w:ascii="Consolas" w:eastAsia="Times New Roman" w:hAnsi="Consolas" w:cs="Times New Roman"/>
+          <w:color w:val="AAAAAA"/>
+          <w:sz w:val="20"/>
+          <w:szCs w:val="20"/>
+          <w:lang w:eastAsia="pt-BR"/>
+        </w:rPr>
+        <w:t xml:space="preserve">) </w:t>
+      </w:r>
+      <w:r>
+        <w:rPr>
+          <w:rFonts w:ascii="Consolas" w:eastAsia="Times New Roman" w:hAnsi="Consolas" w:cs="Times New Roman"/>
+          <w:b/>
+          <w:bCs/>
+          <w:color w:val="739ECA"/>
+          <w:sz w:val="20"/>
+          <w:szCs w:val="20"/>
+          <w:lang w:eastAsia="pt-BR"/>
+        </w:rPr>
+        <w:t>ON</w:t>
+      </w:r>
+      <w:r>
+        <w:rPr>
+          <w:rFonts w:ascii="Consolas" w:eastAsia="Times New Roman" w:hAnsi="Consolas" w:cs="Times New Roman"/>
+          <w:color w:val="AAAAAA"/>
+          <w:sz w:val="20"/>
+          <w:szCs w:val="20"/>
+          <w:lang w:eastAsia="pt-BR"/>
+        </w:rPr>
+        <w:t xml:space="preserve"> </w:t>
+      </w:r>
+      <w:r>
+        <w:rPr>
+          <w:rFonts w:ascii="Consolas" w:eastAsia="Times New Roman" w:hAnsi="Consolas" w:cs="Times New Roman"/>
+          <w:b/>
+          <w:bCs/>
+          <w:color w:val="739ECA"/>
+          <w:sz w:val="20"/>
+          <w:szCs w:val="20"/>
+          <w:lang w:eastAsia="pt-BR"/>
+        </w:rPr>
+        <w:t>DELETE</w:t>
+      </w:r>
+      <w:r>
+        <w:rPr>
+          <w:rFonts w:ascii="Consolas" w:eastAsia="Times New Roman" w:hAnsi="Consolas" w:cs="Times New Roman"/>
+          <w:color w:val="AAAAAA"/>
+          <w:sz w:val="20"/>
+          <w:szCs w:val="20"/>
+          <w:lang w:eastAsia="pt-BR"/>
+        </w:rPr>
+        <w:t xml:space="preserve"> </w:t>
+      </w:r>
+      <w:r>
+        <w:rPr>
+          <w:rFonts w:ascii="Consolas" w:eastAsia="Times New Roman" w:hAnsi="Consolas" w:cs="Times New Roman"/>
+          <w:b/>
+          <w:bCs/>
+          <w:color w:val="739ECA"/>
+          <w:sz w:val="20"/>
+          <w:szCs w:val="20"/>
+          <w:lang w:eastAsia="pt-BR"/>
+        </w:rPr>
+        <w:t>RESTRICT</w:t>
+      </w:r>
+      <w:r>
+        <w:rPr>
+          <w:rFonts w:ascii="Consolas" w:eastAsia="Times New Roman" w:hAnsi="Consolas" w:cs="Times New Roman"/>
+          <w:color w:val="AAAAAA"/>
+          <w:sz w:val="20"/>
+          <w:szCs w:val="20"/>
+          <w:lang w:eastAsia="pt-BR"/>
+        </w:rPr>
+        <w:t xml:space="preserve"> </w:t>
+      </w:r>
+      <w:r>
+        <w:rPr>
+          <w:rFonts w:ascii="Consolas" w:eastAsia="Times New Roman" w:hAnsi="Consolas" w:cs="Times New Roman"/>
+          <w:b/>
+          <w:bCs/>
+          <w:color w:val="739ECA"/>
+          <w:sz w:val="20"/>
+          <w:szCs w:val="20"/>
+          <w:lang w:eastAsia="pt-BR"/>
+        </w:rPr>
+        <w:t>ON</w:t>
+      </w:r>
+      <w:r>
+        <w:rPr>
+          <w:rFonts w:ascii="Consolas" w:eastAsia="Times New Roman" w:hAnsi="Consolas" w:cs="Times New Roman"/>
+          <w:color w:val="AAAAAA"/>
+          <w:sz w:val="20"/>
+          <w:szCs w:val="20"/>
+          <w:lang w:eastAsia="pt-BR"/>
+        </w:rPr>
+        <w:t xml:space="preserve"> </w:t>
+      </w:r>
+      <w:r>
+        <w:rPr>
+          <w:rFonts w:ascii="Consolas" w:eastAsia="Times New Roman" w:hAnsi="Consolas" w:cs="Times New Roman"/>
+          <w:b/>
+          <w:bCs/>
+          <w:color w:val="739ECA"/>
+          <w:sz w:val="20"/>
+          <w:szCs w:val="20"/>
+          <w:lang w:eastAsia="pt-BR"/>
+        </w:rPr>
+        <w:t>UPDATE</w:t>
+      </w:r>
+      <w:r>
+        <w:rPr>
+          <w:rFonts w:ascii="Consolas" w:eastAsia="Times New Roman" w:hAnsi="Consolas" w:cs="Times New Roman"/>
+          <w:color w:val="AAAAAA"/>
+          <w:sz w:val="20"/>
+          <w:szCs w:val="20"/>
+          <w:lang w:eastAsia="pt-BR"/>
+        </w:rPr>
+        <w:t xml:space="preserve"> </w:t>
+      </w:r>
+      <w:r>
+        <w:rPr>
+          <w:rFonts w:ascii="Consolas" w:eastAsia="Times New Roman" w:hAnsi="Consolas" w:cs="Times New Roman"/>
+          <w:b/>
+          <w:bCs/>
+          <w:color w:val="739ECA"/>
+          <w:sz w:val="20"/>
+          <w:szCs w:val="20"/>
+          <w:lang w:eastAsia="pt-BR"/>
+        </w:rPr>
+        <w:t>RESTRICT</w:t>
       </w:r>
       <w:r>
         <w:rPr>

</xml_diff>